<commit_message>
Index updated for the Report by SG
Index updated for the Report by Shubham Gupta
</commit_message>
<xml_diff>
--- a/docs/00-All-Main Report- Project 6 Draft v1.docx
+++ b/docs/00-All-Main Report- Project 6 Draft v1.docx
@@ -489,7 +489,7 @@
             <w:rPr>
               <w:rFonts w:eastAsiaTheme="minorEastAsia"/>
               <w:noProof/>
-              <w:lang w:val="en-US"/>
+              <w:lang w:val="en-IN" w:eastAsia="en-IN"/>
             </w:rPr>
           </w:pPr>
           <w:r>
@@ -501,7 +501,7 @@
           <w:r>
             <w:fldChar w:fldCharType="separate"/>
           </w:r>
-          <w:hyperlink w:anchor="_Toc221345858" w:history="1">
+          <w:hyperlink w:anchor="_Toc221411507" w:history="1">
             <w:r>
               <w:rPr>
                 <w:rStyle w:val="Hyperlink"/>
@@ -513,7 +513,7 @@
               <w:rPr>
                 <w:rFonts w:eastAsiaTheme="minorEastAsia"/>
                 <w:noProof/>
-                <w:lang w:val="en-US"/>
+                <w:lang w:val="en-IN" w:eastAsia="en-IN"/>
               </w:rPr>
               <w:tab/>
             </w:r>
@@ -543,7 +543,7 @@
                 <w:noProof/>
                 <w:webHidden/>
               </w:rPr>
-              <w:instrText xml:space="preserve"> PAGEREF _Toc221345858 \h </w:instrText>
+              <w:instrText xml:space="preserve"> PAGEREF _Toc221411507 \h </w:instrText>
             </w:r>
             <w:r>
               <w:rPr>
@@ -584,10 +584,10 @@
             <w:rPr>
               <w:rFonts w:eastAsiaTheme="minorEastAsia"/>
               <w:noProof/>
-              <w:lang w:val="en-US"/>
+              <w:lang w:val="en-IN" w:eastAsia="en-IN"/>
             </w:rPr>
           </w:pPr>
-          <w:hyperlink w:anchor="_Toc221345859" w:history="1">
+          <w:hyperlink w:anchor="_Toc221411508" w:history="1">
             <w:r>
               <w:rPr>
                 <w:rStyle w:val="Hyperlink"/>
@@ -599,7 +599,7 @@
               <w:rPr>
                 <w:rFonts w:eastAsiaTheme="minorEastAsia"/>
                 <w:noProof/>
-                <w:lang w:val="en-US"/>
+                <w:lang w:val="en-IN" w:eastAsia="en-IN"/>
               </w:rPr>
               <w:tab/>
             </w:r>
@@ -629,7 +629,7 @@
                 <w:noProof/>
                 <w:webHidden/>
               </w:rPr>
-              <w:instrText xml:space="preserve"> PAGEREF _Toc221345859 \h </w:instrText>
+              <w:instrText xml:space="preserve"> PAGEREF _Toc221411508 \h </w:instrText>
             </w:r>
             <w:r>
               <w:rPr>
@@ -670,10 +670,10 @@
             <w:rPr>
               <w:rFonts w:eastAsiaTheme="minorEastAsia"/>
               <w:noProof/>
-              <w:lang w:val="en-US"/>
+              <w:lang w:val="en-IN" w:eastAsia="en-IN"/>
             </w:rPr>
           </w:pPr>
-          <w:hyperlink w:anchor="_Toc221345860" w:history="1">
+          <w:hyperlink w:anchor="_Toc221411509" w:history="1">
             <w:r>
               <w:rPr>
                 <w:rStyle w:val="Hyperlink"/>
@@ -685,7 +685,7 @@
               <w:rPr>
                 <w:rFonts w:eastAsiaTheme="minorEastAsia"/>
                 <w:noProof/>
-                <w:lang w:val="en-US"/>
+                <w:lang w:val="en-IN" w:eastAsia="en-IN"/>
               </w:rPr>
               <w:tab/>
             </w:r>
@@ -715,7 +715,7 @@
                 <w:noProof/>
                 <w:webHidden/>
               </w:rPr>
-              <w:instrText xml:space="preserve"> PAGEREF _Toc221345860 \h </w:instrText>
+              <w:instrText xml:space="preserve"> PAGEREF _Toc221411509 \h </w:instrText>
             </w:r>
             <w:r>
               <w:rPr>
@@ -756,10 +756,10 @@
             <w:rPr>
               <w:rFonts w:eastAsiaTheme="minorEastAsia"/>
               <w:noProof/>
-              <w:lang w:val="en-US"/>
+              <w:lang w:val="en-IN" w:eastAsia="en-IN"/>
             </w:rPr>
           </w:pPr>
-          <w:hyperlink w:anchor="_Toc221345861" w:history="1">
+          <w:hyperlink w:anchor="_Toc221411510" w:history="1">
             <w:r>
               <w:rPr>
                 <w:rStyle w:val="Hyperlink"/>
@@ -771,7 +771,7 @@
               <w:rPr>
                 <w:rFonts w:eastAsiaTheme="minorEastAsia"/>
                 <w:noProof/>
-                <w:lang w:val="en-US"/>
+                <w:lang w:val="en-IN" w:eastAsia="en-IN"/>
               </w:rPr>
               <w:tab/>
             </w:r>
@@ -801,7 +801,7 @@
                 <w:noProof/>
                 <w:webHidden/>
               </w:rPr>
-              <w:instrText xml:space="preserve"> PAGEREF _Toc221345861 \h </w:instrText>
+              <w:instrText xml:space="preserve"> PAGEREF _Toc221411510 \h </w:instrText>
             </w:r>
             <w:r>
               <w:rPr>
@@ -842,10 +842,10 @@
             <w:rPr>
               <w:rFonts w:eastAsiaTheme="minorEastAsia"/>
               <w:noProof/>
-              <w:lang w:val="en-US"/>
+              <w:lang w:val="en-IN" w:eastAsia="en-IN"/>
             </w:rPr>
           </w:pPr>
-          <w:hyperlink w:anchor="_Toc221345862" w:history="1">
+          <w:hyperlink w:anchor="_Toc221411511" w:history="1">
             <w:r>
               <w:rPr>
                 <w:rStyle w:val="Hyperlink"/>
@@ -857,7 +857,7 @@
               <w:rPr>
                 <w:rFonts w:eastAsiaTheme="minorEastAsia"/>
                 <w:noProof/>
-                <w:lang w:val="en-US"/>
+                <w:lang w:val="en-IN" w:eastAsia="en-IN"/>
               </w:rPr>
               <w:tab/>
             </w:r>
@@ -887,7 +887,7 @@
                 <w:noProof/>
                 <w:webHidden/>
               </w:rPr>
-              <w:instrText xml:space="preserve"> PAGEREF _Toc221345862 \h </w:instrText>
+              <w:instrText xml:space="preserve"> PAGEREF _Toc221411511 \h </w:instrText>
             </w:r>
             <w:r>
               <w:rPr>
@@ -928,10 +928,10 @@
             <w:rPr>
               <w:rFonts w:eastAsiaTheme="minorEastAsia"/>
               <w:noProof/>
-              <w:lang w:val="en-US"/>
+              <w:lang w:val="en-IN" w:eastAsia="en-IN"/>
             </w:rPr>
           </w:pPr>
-          <w:hyperlink w:anchor="_Toc221345863" w:history="1">
+          <w:hyperlink w:anchor="_Toc221411512" w:history="1">
             <w:r>
               <w:rPr>
                 <w:rStyle w:val="Hyperlink"/>
@@ -946,7 +946,7 @@
               <w:rPr>
                 <w:rFonts w:eastAsiaTheme="minorEastAsia"/>
                 <w:noProof/>
-                <w:lang w:val="en-US"/>
+                <w:lang w:val="en-IN" w:eastAsia="en-IN"/>
               </w:rPr>
               <w:tab/>
             </w:r>
@@ -979,7 +979,7 @@
                 <w:noProof/>
                 <w:webHidden/>
               </w:rPr>
-              <w:instrText xml:space="preserve"> PAGEREF _Toc221345863 \h </w:instrText>
+              <w:instrText xml:space="preserve"> PAGEREF _Toc221411512 \h </w:instrText>
             </w:r>
             <w:r>
               <w:rPr>
@@ -1020,10 +1020,10 @@
             <w:rPr>
               <w:rFonts w:eastAsiaTheme="minorEastAsia"/>
               <w:noProof/>
-              <w:lang w:val="en-US"/>
+              <w:lang w:val="en-IN" w:eastAsia="en-IN"/>
             </w:rPr>
           </w:pPr>
-          <w:hyperlink w:anchor="_Toc221345864" w:history="1">
+          <w:hyperlink w:anchor="_Toc221411513" w:history="1">
             <w:r>
               <w:rPr>
                 <w:rStyle w:val="Hyperlink"/>
@@ -1038,7 +1038,7 @@
               <w:rPr>
                 <w:rFonts w:eastAsiaTheme="minorEastAsia"/>
                 <w:noProof/>
-                <w:lang w:val="en-US"/>
+                <w:lang w:val="en-IN" w:eastAsia="en-IN"/>
               </w:rPr>
               <w:tab/>
             </w:r>
@@ -1071,7 +1071,7 @@
                 <w:noProof/>
                 <w:webHidden/>
               </w:rPr>
-              <w:instrText xml:space="preserve"> PAGEREF _Toc221345864 \h </w:instrText>
+              <w:instrText xml:space="preserve"> PAGEREF _Toc221411513 \h </w:instrText>
             </w:r>
             <w:r>
               <w:rPr>
@@ -1112,10 +1112,10 @@
             <w:rPr>
               <w:rFonts w:eastAsiaTheme="minorEastAsia"/>
               <w:noProof/>
-              <w:lang w:val="en-US"/>
+              <w:lang w:val="en-IN" w:eastAsia="en-IN"/>
             </w:rPr>
           </w:pPr>
-          <w:hyperlink w:anchor="_Toc221345865" w:history="1">
+          <w:hyperlink w:anchor="_Toc221411514" w:history="1">
             <w:r>
               <w:rPr>
                 <w:rStyle w:val="Hyperlink"/>
@@ -1127,7 +1127,7 @@
               <w:rPr>
                 <w:rFonts w:eastAsiaTheme="minorEastAsia"/>
                 <w:noProof/>
-                <w:lang w:val="en-US"/>
+                <w:lang w:val="en-IN" w:eastAsia="en-IN"/>
               </w:rPr>
               <w:tab/>
             </w:r>
@@ -1157,7 +1157,7 @@
                 <w:noProof/>
                 <w:webHidden/>
               </w:rPr>
-              <w:instrText xml:space="preserve"> PAGEREF _Toc221345865 \h </w:instrText>
+              <w:instrText xml:space="preserve"> PAGEREF _Toc221411514 \h </w:instrText>
             </w:r>
             <w:r>
               <w:rPr>
@@ -1198,10 +1198,10 @@
             <w:rPr>
               <w:rFonts w:eastAsiaTheme="minorEastAsia"/>
               <w:noProof/>
-              <w:lang w:val="en-US"/>
+              <w:lang w:val="en-IN" w:eastAsia="en-IN"/>
             </w:rPr>
           </w:pPr>
-          <w:hyperlink w:anchor="_Toc221345866" w:history="1">
+          <w:hyperlink w:anchor="_Toc221411515" w:history="1">
             <w:r>
               <w:rPr>
                 <w:rStyle w:val="Hyperlink"/>
@@ -1214,7 +1214,7 @@
               <w:rPr>
                 <w:rFonts w:eastAsiaTheme="minorEastAsia"/>
                 <w:noProof/>
-                <w:lang w:val="en-US"/>
+                <w:lang w:val="en-IN" w:eastAsia="en-IN"/>
               </w:rPr>
               <w:tab/>
             </w:r>
@@ -1245,7 +1245,7 @@
                 <w:noProof/>
                 <w:webHidden/>
               </w:rPr>
-              <w:instrText xml:space="preserve"> PAGEREF _Toc221345866 \h </w:instrText>
+              <w:instrText xml:space="preserve"> PAGEREF _Toc221411515 \h </w:instrText>
             </w:r>
             <w:r>
               <w:rPr>
@@ -1286,10 +1286,10 @@
             <w:rPr>
               <w:rFonts w:eastAsiaTheme="minorEastAsia"/>
               <w:noProof/>
-              <w:lang w:val="en-US"/>
+              <w:lang w:val="en-IN" w:eastAsia="en-IN"/>
             </w:rPr>
           </w:pPr>
-          <w:hyperlink w:anchor="_Toc221345867" w:history="1">
+          <w:hyperlink w:anchor="_Toc221411516" w:history="1">
             <w:r>
               <w:rPr>
                 <w:rStyle w:val="Hyperlink"/>
@@ -1301,7 +1301,7 @@
               <w:rPr>
                 <w:rFonts w:eastAsiaTheme="minorEastAsia"/>
                 <w:noProof/>
-                <w:lang w:val="en-US"/>
+                <w:lang w:val="en-IN" w:eastAsia="en-IN"/>
               </w:rPr>
               <w:tab/>
             </w:r>
@@ -1331,7 +1331,7 @@
                 <w:noProof/>
                 <w:webHidden/>
               </w:rPr>
-              <w:instrText xml:space="preserve"> PAGEREF _Toc221345867 \h </w:instrText>
+              <w:instrText xml:space="preserve"> PAGEREF _Toc221411516 \h </w:instrText>
             </w:r>
             <w:r>
               <w:rPr>
@@ -1372,10 +1372,10 @@
             <w:rPr>
               <w:rFonts w:eastAsiaTheme="minorEastAsia"/>
               <w:noProof/>
-              <w:lang w:val="en-US"/>
+              <w:lang w:val="en-IN" w:eastAsia="en-IN"/>
             </w:rPr>
           </w:pPr>
-          <w:hyperlink w:anchor="_Toc221345868" w:history="1">
+          <w:hyperlink w:anchor="_Toc221411517" w:history="1">
             <w:r>
               <w:rPr>
                 <w:rStyle w:val="Hyperlink"/>
@@ -1387,7 +1387,7 @@
               <w:rPr>
                 <w:rFonts w:eastAsiaTheme="minorEastAsia"/>
                 <w:noProof/>
-                <w:lang w:val="en-US"/>
+                <w:lang w:val="en-IN" w:eastAsia="en-IN"/>
               </w:rPr>
               <w:tab/>
             </w:r>
@@ -1417,7 +1417,7 @@
                 <w:noProof/>
                 <w:webHidden/>
               </w:rPr>
-              <w:instrText xml:space="preserve"> PAGEREF _Toc221345868 \h </w:instrText>
+              <w:instrText xml:space="preserve"> PAGEREF _Toc221411517 \h </w:instrText>
             </w:r>
             <w:r>
               <w:rPr>
@@ -1458,10 +1458,10 @@
             <w:rPr>
               <w:rFonts w:eastAsiaTheme="minorEastAsia"/>
               <w:noProof/>
-              <w:lang w:val="en-US"/>
+              <w:lang w:val="en-IN" w:eastAsia="en-IN"/>
             </w:rPr>
           </w:pPr>
-          <w:hyperlink w:anchor="_Toc221345869" w:history="1">
+          <w:hyperlink w:anchor="_Toc221411518" w:history="1">
             <w:r>
               <w:rPr>
                 <w:rStyle w:val="Hyperlink"/>
@@ -1473,7 +1473,7 @@
               <w:rPr>
                 <w:rFonts w:eastAsiaTheme="minorEastAsia"/>
                 <w:noProof/>
-                <w:lang w:val="en-US"/>
+                <w:lang w:val="en-IN" w:eastAsia="en-IN"/>
               </w:rPr>
               <w:tab/>
             </w:r>
@@ -1503,7 +1503,7 @@
                 <w:noProof/>
                 <w:webHidden/>
               </w:rPr>
-              <w:instrText xml:space="preserve"> PAGEREF _Toc221345869 \h </w:instrText>
+              <w:instrText xml:space="preserve"> PAGEREF _Toc221411518 \h </w:instrText>
             </w:r>
             <w:r>
               <w:rPr>
@@ -1544,10 +1544,10 @@
             <w:rPr>
               <w:rFonts w:eastAsiaTheme="minorEastAsia"/>
               <w:noProof/>
-              <w:lang w:val="en-US"/>
+              <w:lang w:val="en-IN" w:eastAsia="en-IN"/>
             </w:rPr>
           </w:pPr>
-          <w:hyperlink w:anchor="_Toc221345870" w:history="1">
+          <w:hyperlink w:anchor="_Toc221411519" w:history="1">
             <w:r>
               <w:rPr>
                 <w:rStyle w:val="Hyperlink"/>
@@ -1559,7 +1559,7 @@
               <w:rPr>
                 <w:rFonts w:eastAsiaTheme="minorEastAsia"/>
                 <w:noProof/>
-                <w:lang w:val="en-US"/>
+                <w:lang w:val="en-IN" w:eastAsia="en-IN"/>
               </w:rPr>
               <w:tab/>
             </w:r>
@@ -1589,7 +1589,7 @@
                 <w:noProof/>
                 <w:webHidden/>
               </w:rPr>
-              <w:instrText xml:space="preserve"> PAGEREF _Toc221345870 \h </w:instrText>
+              <w:instrText xml:space="preserve"> PAGEREF _Toc221411519 \h </w:instrText>
             </w:r>
             <w:r>
               <w:rPr>
@@ -1630,10 +1630,10 @@
             <w:rPr>
               <w:rFonts w:eastAsiaTheme="minorEastAsia"/>
               <w:noProof/>
-              <w:lang w:val="en-US"/>
+              <w:lang w:val="en-IN" w:eastAsia="en-IN"/>
             </w:rPr>
           </w:pPr>
-          <w:hyperlink w:anchor="_Toc221345871" w:history="1">
+          <w:hyperlink w:anchor="_Toc221411520" w:history="1">
             <w:r>
               <w:rPr>
                 <w:rStyle w:val="Hyperlink"/>
@@ -1645,7 +1645,7 @@
               <w:rPr>
                 <w:rFonts w:eastAsiaTheme="minorEastAsia"/>
                 <w:noProof/>
-                <w:lang w:val="en-US"/>
+                <w:lang w:val="en-IN" w:eastAsia="en-IN"/>
               </w:rPr>
               <w:tab/>
             </w:r>
@@ -1675,7 +1675,7 @@
                 <w:noProof/>
                 <w:webHidden/>
               </w:rPr>
-              <w:instrText xml:space="preserve"> PAGEREF _Toc221345871 \h </w:instrText>
+              <w:instrText xml:space="preserve"> PAGEREF _Toc221411520 \h </w:instrText>
             </w:r>
             <w:r>
               <w:rPr>
@@ -1696,6 +1696,780 @@
                 <w:webHidden/>
               </w:rPr>
               <w:t>11</w:t>
+            </w:r>
+            <w:r>
+              <w:rPr>
+                <w:noProof/>
+                <w:webHidden/>
+              </w:rPr>
+              <w:fldChar w:fldCharType="end"/>
+            </w:r>
+          </w:hyperlink>
+        </w:p>
+        <w:p>
+          <w:pPr>
+            <w:pStyle w:val="TOC2"/>
+            <w:tabs>
+              <w:tab w:val="left" w:pos="960"/>
+              <w:tab w:val="right" w:leader="dot" w:pos="9016"/>
+            </w:tabs>
+            <w:rPr>
+              <w:rFonts w:eastAsiaTheme="minorEastAsia"/>
+              <w:noProof/>
+              <w:lang w:val="en-IN" w:eastAsia="en-IN"/>
+            </w:rPr>
+          </w:pPr>
+          <w:hyperlink w:anchor="_Toc221411521" w:history="1">
+            <w:r>
+              <w:rPr>
+                <w:rStyle w:val="Hyperlink"/>
+                <w:noProof/>
+              </w:rPr>
+              <w:t>3.1</w:t>
+            </w:r>
+            <w:r>
+              <w:rPr>
+                <w:rFonts w:eastAsiaTheme="minorEastAsia"/>
+                <w:noProof/>
+                <w:lang w:val="en-IN" w:eastAsia="en-IN"/>
+              </w:rPr>
+              <w:tab/>
+            </w:r>
+            <w:r>
+              <w:rPr>
+                <w:rStyle w:val="Hyperlink"/>
+                <w:noProof/>
+              </w:rPr>
+              <w:t>Assessment Scope</w:t>
+            </w:r>
+            <w:r>
+              <w:rPr>
+                <w:noProof/>
+                <w:webHidden/>
+              </w:rPr>
+              <w:tab/>
+            </w:r>
+            <w:r>
+              <w:rPr>
+                <w:noProof/>
+                <w:webHidden/>
+              </w:rPr>
+              <w:fldChar w:fldCharType="begin"/>
+            </w:r>
+            <w:r>
+              <w:rPr>
+                <w:noProof/>
+                <w:webHidden/>
+              </w:rPr>
+              <w:instrText xml:space="preserve"> PAGEREF _Toc221411521 \h </w:instrText>
+            </w:r>
+            <w:r>
+              <w:rPr>
+                <w:noProof/>
+                <w:webHidden/>
+              </w:rPr>
+            </w:r>
+            <w:r>
+              <w:rPr>
+                <w:noProof/>
+                <w:webHidden/>
+              </w:rPr>
+              <w:fldChar w:fldCharType="separate"/>
+            </w:r>
+            <w:r>
+              <w:rPr>
+                <w:noProof/>
+                <w:webHidden/>
+              </w:rPr>
+              <w:t>11</w:t>
+            </w:r>
+            <w:r>
+              <w:rPr>
+                <w:noProof/>
+                <w:webHidden/>
+              </w:rPr>
+              <w:fldChar w:fldCharType="end"/>
+            </w:r>
+          </w:hyperlink>
+        </w:p>
+        <w:p>
+          <w:pPr>
+            <w:pStyle w:val="TOC2"/>
+            <w:tabs>
+              <w:tab w:val="left" w:pos="960"/>
+              <w:tab w:val="right" w:leader="dot" w:pos="9016"/>
+            </w:tabs>
+            <w:rPr>
+              <w:rFonts w:eastAsiaTheme="minorEastAsia"/>
+              <w:noProof/>
+              <w:lang w:val="en-IN" w:eastAsia="en-IN"/>
+            </w:rPr>
+          </w:pPr>
+          <w:hyperlink w:anchor="_Toc221411522" w:history="1">
+            <w:r>
+              <w:rPr>
+                <w:rStyle w:val="Hyperlink"/>
+                <w:noProof/>
+              </w:rPr>
+              <w:t>3.2</w:t>
+            </w:r>
+            <w:r>
+              <w:rPr>
+                <w:rFonts w:eastAsiaTheme="minorEastAsia"/>
+                <w:noProof/>
+                <w:lang w:val="en-IN" w:eastAsia="en-IN"/>
+              </w:rPr>
+              <w:tab/>
+            </w:r>
+            <w:r>
+              <w:rPr>
+                <w:rStyle w:val="Hyperlink"/>
+                <w:noProof/>
+              </w:rPr>
+              <w:t>Core Network Vulnerabilities</w:t>
+            </w:r>
+            <w:r>
+              <w:rPr>
+                <w:noProof/>
+                <w:webHidden/>
+              </w:rPr>
+              <w:tab/>
+            </w:r>
+            <w:r>
+              <w:rPr>
+                <w:noProof/>
+                <w:webHidden/>
+              </w:rPr>
+              <w:fldChar w:fldCharType="begin"/>
+            </w:r>
+            <w:r>
+              <w:rPr>
+                <w:noProof/>
+                <w:webHidden/>
+              </w:rPr>
+              <w:instrText xml:space="preserve"> PAGEREF _Toc221411522 \h </w:instrText>
+            </w:r>
+            <w:r>
+              <w:rPr>
+                <w:noProof/>
+                <w:webHidden/>
+              </w:rPr>
+            </w:r>
+            <w:r>
+              <w:rPr>
+                <w:noProof/>
+                <w:webHidden/>
+              </w:rPr>
+              <w:fldChar w:fldCharType="separate"/>
+            </w:r>
+            <w:r>
+              <w:rPr>
+                <w:noProof/>
+                <w:webHidden/>
+              </w:rPr>
+              <w:t>11</w:t>
+            </w:r>
+            <w:r>
+              <w:rPr>
+                <w:noProof/>
+                <w:webHidden/>
+              </w:rPr>
+              <w:fldChar w:fldCharType="end"/>
+            </w:r>
+          </w:hyperlink>
+        </w:p>
+        <w:p>
+          <w:pPr>
+            <w:pStyle w:val="TOC2"/>
+            <w:tabs>
+              <w:tab w:val="left" w:pos="960"/>
+              <w:tab w:val="right" w:leader="dot" w:pos="9016"/>
+            </w:tabs>
+            <w:rPr>
+              <w:rFonts w:eastAsiaTheme="minorEastAsia"/>
+              <w:noProof/>
+              <w:lang w:val="en-IN" w:eastAsia="en-IN"/>
+            </w:rPr>
+          </w:pPr>
+          <w:hyperlink w:anchor="_Toc221411523" w:history="1">
+            <w:r>
+              <w:rPr>
+                <w:rStyle w:val="Hyperlink"/>
+                <w:noProof/>
+              </w:rPr>
+              <w:t>3.3</w:t>
+            </w:r>
+            <w:r>
+              <w:rPr>
+                <w:rFonts w:eastAsiaTheme="minorEastAsia"/>
+                <w:noProof/>
+                <w:lang w:val="en-IN" w:eastAsia="en-IN"/>
+              </w:rPr>
+              <w:tab/>
+            </w:r>
+            <w:r>
+              <w:rPr>
+                <w:rStyle w:val="Hyperlink"/>
+                <w:noProof/>
+              </w:rPr>
+              <w:t>Compliance Risk Analysis (FinTech Context)</w:t>
+            </w:r>
+            <w:r>
+              <w:rPr>
+                <w:noProof/>
+                <w:webHidden/>
+              </w:rPr>
+              <w:tab/>
+            </w:r>
+            <w:r>
+              <w:rPr>
+                <w:noProof/>
+                <w:webHidden/>
+              </w:rPr>
+              <w:fldChar w:fldCharType="begin"/>
+            </w:r>
+            <w:r>
+              <w:rPr>
+                <w:noProof/>
+                <w:webHidden/>
+              </w:rPr>
+              <w:instrText xml:space="preserve"> PAGEREF _Toc221411523 \h </w:instrText>
+            </w:r>
+            <w:r>
+              <w:rPr>
+                <w:noProof/>
+                <w:webHidden/>
+              </w:rPr>
+            </w:r>
+            <w:r>
+              <w:rPr>
+                <w:noProof/>
+                <w:webHidden/>
+              </w:rPr>
+              <w:fldChar w:fldCharType="separate"/>
+            </w:r>
+            <w:r>
+              <w:rPr>
+                <w:noProof/>
+                <w:webHidden/>
+              </w:rPr>
+              <w:t>12</w:t>
+            </w:r>
+            <w:r>
+              <w:rPr>
+                <w:noProof/>
+                <w:webHidden/>
+              </w:rPr>
+              <w:fldChar w:fldCharType="end"/>
+            </w:r>
+          </w:hyperlink>
+        </w:p>
+        <w:p>
+          <w:pPr>
+            <w:pStyle w:val="TOC2"/>
+            <w:tabs>
+              <w:tab w:val="left" w:pos="960"/>
+              <w:tab w:val="right" w:leader="dot" w:pos="9016"/>
+            </w:tabs>
+            <w:rPr>
+              <w:rFonts w:eastAsiaTheme="minorEastAsia"/>
+              <w:noProof/>
+              <w:lang w:val="en-IN" w:eastAsia="en-IN"/>
+            </w:rPr>
+          </w:pPr>
+          <w:hyperlink w:anchor="_Toc221411524" w:history="1">
+            <w:r>
+              <w:rPr>
+                <w:rStyle w:val="Hyperlink"/>
+                <w:noProof/>
+              </w:rPr>
+              <w:t>3.4</w:t>
+            </w:r>
+            <w:r>
+              <w:rPr>
+                <w:rFonts w:eastAsiaTheme="minorEastAsia"/>
+                <w:noProof/>
+                <w:lang w:val="en-IN" w:eastAsia="en-IN"/>
+              </w:rPr>
+              <w:tab/>
+            </w:r>
+            <w:r>
+              <w:rPr>
+                <w:rStyle w:val="Hyperlink"/>
+                <w:noProof/>
+              </w:rPr>
+              <w:t>Lateral Movement Attack Path</w:t>
+            </w:r>
+            <w:r>
+              <w:rPr>
+                <w:noProof/>
+                <w:webHidden/>
+              </w:rPr>
+              <w:tab/>
+            </w:r>
+            <w:r>
+              <w:rPr>
+                <w:noProof/>
+                <w:webHidden/>
+              </w:rPr>
+              <w:fldChar w:fldCharType="begin"/>
+            </w:r>
+            <w:r>
+              <w:rPr>
+                <w:noProof/>
+                <w:webHidden/>
+              </w:rPr>
+              <w:instrText xml:space="preserve"> PAGEREF _Toc221411524 \h </w:instrText>
+            </w:r>
+            <w:r>
+              <w:rPr>
+                <w:noProof/>
+                <w:webHidden/>
+              </w:rPr>
+            </w:r>
+            <w:r>
+              <w:rPr>
+                <w:noProof/>
+                <w:webHidden/>
+              </w:rPr>
+              <w:fldChar w:fldCharType="separate"/>
+            </w:r>
+            <w:r>
+              <w:rPr>
+                <w:noProof/>
+                <w:webHidden/>
+              </w:rPr>
+              <w:t>12</w:t>
+            </w:r>
+            <w:r>
+              <w:rPr>
+                <w:noProof/>
+                <w:webHidden/>
+              </w:rPr>
+              <w:fldChar w:fldCharType="end"/>
+            </w:r>
+          </w:hyperlink>
+        </w:p>
+        <w:p>
+          <w:pPr>
+            <w:pStyle w:val="TOC2"/>
+            <w:tabs>
+              <w:tab w:val="left" w:pos="960"/>
+              <w:tab w:val="right" w:leader="dot" w:pos="9016"/>
+            </w:tabs>
+            <w:rPr>
+              <w:rFonts w:eastAsiaTheme="minorEastAsia"/>
+              <w:noProof/>
+              <w:lang w:val="en-IN" w:eastAsia="en-IN"/>
+            </w:rPr>
+          </w:pPr>
+          <w:hyperlink w:anchor="_Toc221411525" w:history="1">
+            <w:r>
+              <w:rPr>
+                <w:rStyle w:val="Hyperlink"/>
+                <w:noProof/>
+              </w:rPr>
+              <w:t>3.5</w:t>
+            </w:r>
+            <w:r>
+              <w:rPr>
+                <w:rFonts w:eastAsiaTheme="minorEastAsia"/>
+                <w:noProof/>
+                <w:lang w:val="en-IN" w:eastAsia="en-IN"/>
+              </w:rPr>
+              <w:tab/>
+            </w:r>
+            <w:r>
+              <w:rPr>
+                <w:rStyle w:val="Hyperlink"/>
+                <w:noProof/>
+              </w:rPr>
+              <w:t>Risk Scoring Model</w:t>
+            </w:r>
+            <w:r>
+              <w:rPr>
+                <w:noProof/>
+                <w:webHidden/>
+              </w:rPr>
+              <w:tab/>
+            </w:r>
+            <w:r>
+              <w:rPr>
+                <w:noProof/>
+                <w:webHidden/>
+              </w:rPr>
+              <w:fldChar w:fldCharType="begin"/>
+            </w:r>
+            <w:r>
+              <w:rPr>
+                <w:noProof/>
+                <w:webHidden/>
+              </w:rPr>
+              <w:instrText xml:space="preserve"> PAGEREF _Toc221411525 \h </w:instrText>
+            </w:r>
+            <w:r>
+              <w:rPr>
+                <w:noProof/>
+                <w:webHidden/>
+              </w:rPr>
+            </w:r>
+            <w:r>
+              <w:rPr>
+                <w:noProof/>
+                <w:webHidden/>
+              </w:rPr>
+              <w:fldChar w:fldCharType="separate"/>
+            </w:r>
+            <w:r>
+              <w:rPr>
+                <w:noProof/>
+                <w:webHidden/>
+              </w:rPr>
+              <w:t>12</w:t>
+            </w:r>
+            <w:r>
+              <w:rPr>
+                <w:noProof/>
+                <w:webHidden/>
+              </w:rPr>
+              <w:fldChar w:fldCharType="end"/>
+            </w:r>
+          </w:hyperlink>
+        </w:p>
+        <w:p>
+          <w:pPr>
+            <w:pStyle w:val="TOC2"/>
+            <w:tabs>
+              <w:tab w:val="left" w:pos="960"/>
+              <w:tab w:val="right" w:leader="dot" w:pos="9016"/>
+            </w:tabs>
+            <w:rPr>
+              <w:rFonts w:eastAsiaTheme="minorEastAsia"/>
+              <w:noProof/>
+              <w:lang w:val="en-IN" w:eastAsia="en-IN"/>
+            </w:rPr>
+          </w:pPr>
+          <w:hyperlink w:anchor="_Toc221411526" w:history="1">
+            <w:r>
+              <w:rPr>
+                <w:rStyle w:val="Hyperlink"/>
+                <w:noProof/>
+              </w:rPr>
+              <w:t>3.6</w:t>
+            </w:r>
+            <w:r>
+              <w:rPr>
+                <w:rFonts w:eastAsiaTheme="minorEastAsia"/>
+                <w:noProof/>
+                <w:lang w:val="en-IN" w:eastAsia="en-IN"/>
+              </w:rPr>
+              <w:tab/>
+            </w:r>
+            <w:r>
+              <w:rPr>
+                <w:rStyle w:val="Hyperlink"/>
+                <w:noProof/>
+              </w:rPr>
+              <w:t>Critical Risks (Prioritized)</w:t>
+            </w:r>
+            <w:r>
+              <w:rPr>
+                <w:noProof/>
+                <w:webHidden/>
+              </w:rPr>
+              <w:tab/>
+            </w:r>
+            <w:r>
+              <w:rPr>
+                <w:noProof/>
+                <w:webHidden/>
+              </w:rPr>
+              <w:fldChar w:fldCharType="begin"/>
+            </w:r>
+            <w:r>
+              <w:rPr>
+                <w:noProof/>
+                <w:webHidden/>
+              </w:rPr>
+              <w:instrText xml:space="preserve"> PAGEREF _Toc221411526 \h </w:instrText>
+            </w:r>
+            <w:r>
+              <w:rPr>
+                <w:noProof/>
+                <w:webHidden/>
+              </w:rPr>
+            </w:r>
+            <w:r>
+              <w:rPr>
+                <w:noProof/>
+                <w:webHidden/>
+              </w:rPr>
+              <w:fldChar w:fldCharType="separate"/>
+            </w:r>
+            <w:r>
+              <w:rPr>
+                <w:noProof/>
+                <w:webHidden/>
+              </w:rPr>
+              <w:t>12</w:t>
+            </w:r>
+            <w:r>
+              <w:rPr>
+                <w:noProof/>
+                <w:webHidden/>
+              </w:rPr>
+              <w:fldChar w:fldCharType="end"/>
+            </w:r>
+          </w:hyperlink>
+        </w:p>
+        <w:p>
+          <w:pPr>
+            <w:pStyle w:val="TOC2"/>
+            <w:tabs>
+              <w:tab w:val="left" w:pos="960"/>
+              <w:tab w:val="right" w:leader="dot" w:pos="9016"/>
+            </w:tabs>
+            <w:rPr>
+              <w:rFonts w:eastAsiaTheme="minorEastAsia"/>
+              <w:noProof/>
+              <w:lang w:val="en-IN" w:eastAsia="en-IN"/>
+            </w:rPr>
+          </w:pPr>
+          <w:hyperlink w:anchor="_Toc221411527" w:history="1">
+            <w:r>
+              <w:rPr>
+                <w:rStyle w:val="Hyperlink"/>
+                <w:noProof/>
+              </w:rPr>
+              <w:t>3.7</w:t>
+            </w:r>
+            <w:r>
+              <w:rPr>
+                <w:rFonts w:eastAsiaTheme="minorEastAsia"/>
+                <w:noProof/>
+                <w:lang w:val="en-IN" w:eastAsia="en-IN"/>
+              </w:rPr>
+              <w:tab/>
+            </w:r>
+            <w:r>
+              <w:rPr>
+                <w:rStyle w:val="Hyperlink"/>
+                <w:noProof/>
+              </w:rPr>
+              <w:t>Technical Exploitation Depth</w:t>
+            </w:r>
+            <w:r>
+              <w:rPr>
+                <w:noProof/>
+                <w:webHidden/>
+              </w:rPr>
+              <w:tab/>
+            </w:r>
+            <w:r>
+              <w:rPr>
+                <w:noProof/>
+                <w:webHidden/>
+              </w:rPr>
+              <w:fldChar w:fldCharType="begin"/>
+            </w:r>
+            <w:r>
+              <w:rPr>
+                <w:noProof/>
+                <w:webHidden/>
+              </w:rPr>
+              <w:instrText xml:space="preserve"> PAGEREF _Toc221411527 \h </w:instrText>
+            </w:r>
+            <w:r>
+              <w:rPr>
+                <w:noProof/>
+                <w:webHidden/>
+              </w:rPr>
+            </w:r>
+            <w:r>
+              <w:rPr>
+                <w:noProof/>
+                <w:webHidden/>
+              </w:rPr>
+              <w:fldChar w:fldCharType="separate"/>
+            </w:r>
+            <w:r>
+              <w:rPr>
+                <w:noProof/>
+                <w:webHidden/>
+              </w:rPr>
+              <w:t>13</w:t>
+            </w:r>
+            <w:r>
+              <w:rPr>
+                <w:noProof/>
+                <w:webHidden/>
+              </w:rPr>
+              <w:fldChar w:fldCharType="end"/>
+            </w:r>
+          </w:hyperlink>
+        </w:p>
+        <w:p>
+          <w:pPr>
+            <w:pStyle w:val="TOC2"/>
+            <w:tabs>
+              <w:tab w:val="left" w:pos="960"/>
+              <w:tab w:val="right" w:leader="dot" w:pos="9016"/>
+            </w:tabs>
+            <w:rPr>
+              <w:rFonts w:eastAsiaTheme="minorEastAsia"/>
+              <w:noProof/>
+              <w:lang w:val="en-IN" w:eastAsia="en-IN"/>
+            </w:rPr>
+          </w:pPr>
+          <w:hyperlink w:anchor="_Toc221411528" w:history="1">
+            <w:r>
+              <w:rPr>
+                <w:rStyle w:val="Hyperlink"/>
+                <w:noProof/>
+              </w:rPr>
+              <w:t>3.8</w:t>
+            </w:r>
+            <w:r>
+              <w:rPr>
+                <w:rFonts w:eastAsiaTheme="minorEastAsia"/>
+                <w:noProof/>
+                <w:lang w:val="en-IN" w:eastAsia="en-IN"/>
+              </w:rPr>
+              <w:tab/>
+            </w:r>
+            <w:r>
+              <w:rPr>
+                <w:rStyle w:val="Hyperlink"/>
+                <w:noProof/>
+              </w:rPr>
+              <w:t>Monitoring Gaps</w:t>
+            </w:r>
+            <w:r>
+              <w:rPr>
+                <w:noProof/>
+                <w:webHidden/>
+              </w:rPr>
+              <w:tab/>
+            </w:r>
+            <w:r>
+              <w:rPr>
+                <w:noProof/>
+                <w:webHidden/>
+              </w:rPr>
+              <w:fldChar w:fldCharType="begin"/>
+            </w:r>
+            <w:r>
+              <w:rPr>
+                <w:noProof/>
+                <w:webHidden/>
+              </w:rPr>
+              <w:instrText xml:space="preserve"> PAGEREF _Toc221411528 \h </w:instrText>
+            </w:r>
+            <w:r>
+              <w:rPr>
+                <w:noProof/>
+                <w:webHidden/>
+              </w:rPr>
+            </w:r>
+            <w:r>
+              <w:rPr>
+                <w:noProof/>
+                <w:webHidden/>
+              </w:rPr>
+              <w:fldChar w:fldCharType="separate"/>
+            </w:r>
+            <w:r>
+              <w:rPr>
+                <w:noProof/>
+                <w:webHidden/>
+              </w:rPr>
+              <w:t>13</w:t>
+            </w:r>
+            <w:r>
+              <w:rPr>
+                <w:noProof/>
+                <w:webHidden/>
+              </w:rPr>
+              <w:fldChar w:fldCharType="end"/>
+            </w:r>
+          </w:hyperlink>
+        </w:p>
+        <w:p>
+          <w:pPr>
+            <w:pStyle w:val="TOC2"/>
+            <w:tabs>
+              <w:tab w:val="left" w:pos="960"/>
+              <w:tab w:val="right" w:leader="dot" w:pos="9016"/>
+            </w:tabs>
+            <w:rPr>
+              <w:rFonts w:eastAsiaTheme="minorEastAsia"/>
+              <w:noProof/>
+              <w:lang w:val="en-IN" w:eastAsia="en-IN"/>
+            </w:rPr>
+          </w:pPr>
+          <w:hyperlink w:anchor="_Toc221411529" w:history="1">
+            <w:r>
+              <w:rPr>
+                <w:rStyle w:val="Hyperlink"/>
+                <w:noProof/>
+              </w:rPr>
+              <w:t>3.9</w:t>
+            </w:r>
+            <w:r>
+              <w:rPr>
+                <w:rFonts w:eastAsiaTheme="minorEastAsia"/>
+                <w:noProof/>
+                <w:lang w:val="en-IN" w:eastAsia="en-IN"/>
+              </w:rPr>
+              <w:tab/>
+            </w:r>
+            <w:r>
+              <w:rPr>
+                <w:rStyle w:val="Hyperlink"/>
+                <w:noProof/>
+              </w:rPr>
+              <w:t>Mitigation Strategy</w:t>
+            </w:r>
+            <w:r>
+              <w:rPr>
+                <w:noProof/>
+                <w:webHidden/>
+              </w:rPr>
+              <w:tab/>
+            </w:r>
+            <w:r>
+              <w:rPr>
+                <w:noProof/>
+                <w:webHidden/>
+              </w:rPr>
+              <w:fldChar w:fldCharType="begin"/>
+            </w:r>
+            <w:r>
+              <w:rPr>
+                <w:noProof/>
+                <w:webHidden/>
+              </w:rPr>
+              <w:instrText xml:space="preserve"> PAGEREF _Toc221411529 \h </w:instrText>
+            </w:r>
+            <w:r>
+              <w:rPr>
+                <w:noProof/>
+                <w:webHidden/>
+              </w:rPr>
+            </w:r>
+            <w:r>
+              <w:rPr>
+                <w:noProof/>
+                <w:webHidden/>
+              </w:rPr>
+              <w:fldChar w:fldCharType="separate"/>
+            </w:r>
+            <w:r>
+              <w:rPr>
+                <w:noProof/>
+                <w:webHidden/>
+              </w:rPr>
+              <w:t>13</w:t>
             </w:r>
             <w:r>
               <w:rPr>
@@ -1716,10 +2490,10 @@
             <w:rPr>
               <w:rFonts w:eastAsiaTheme="minorEastAsia"/>
               <w:noProof/>
-              <w:lang w:val="en-US"/>
+              <w:lang w:val="en-IN" w:eastAsia="en-IN"/>
             </w:rPr>
           </w:pPr>
-          <w:hyperlink w:anchor="_Toc221345872" w:history="1">
+          <w:hyperlink w:anchor="_Toc221411530" w:history="1">
             <w:r>
               <w:rPr>
                 <w:rStyle w:val="Hyperlink"/>
@@ -1731,7 +2505,7 @@
               <w:rPr>
                 <w:rFonts w:eastAsiaTheme="minorEastAsia"/>
                 <w:noProof/>
-                <w:lang w:val="en-US"/>
+                <w:lang w:val="en-IN" w:eastAsia="en-IN"/>
               </w:rPr>
               <w:tab/>
             </w:r>
@@ -1761,7 +2535,7 @@
                 <w:noProof/>
                 <w:webHidden/>
               </w:rPr>
-              <w:instrText xml:space="preserve"> PAGEREF _Toc221345872 \h </w:instrText>
+              <w:instrText xml:space="preserve"> PAGEREF _Toc221411530 \h </w:instrText>
             </w:r>
             <w:r>
               <w:rPr>
@@ -1781,7 +2555,7 @@
                 <w:noProof/>
                 <w:webHidden/>
               </w:rPr>
-              <w:t>11</w:t>
+              <w:t>13</w:t>
             </w:r>
             <w:r>
               <w:rPr>
@@ -1802,10 +2576,10 @@
             <w:rPr>
               <w:rFonts w:eastAsiaTheme="minorEastAsia"/>
               <w:noProof/>
-              <w:lang w:val="en-US"/>
+              <w:lang w:val="en-IN" w:eastAsia="en-IN"/>
             </w:rPr>
           </w:pPr>
-          <w:hyperlink w:anchor="_Toc221345873" w:history="1">
+          <w:hyperlink w:anchor="_Toc221411531" w:history="1">
             <w:r>
               <w:rPr>
                 <w:rStyle w:val="Hyperlink"/>
@@ -1817,7 +2591,7 @@
               <w:rPr>
                 <w:rFonts w:eastAsiaTheme="minorEastAsia"/>
                 <w:noProof/>
-                <w:lang w:val="en-US"/>
+                <w:lang w:val="en-IN" w:eastAsia="en-IN"/>
               </w:rPr>
               <w:tab/>
             </w:r>
@@ -1847,7 +2621,7 @@
                 <w:noProof/>
                 <w:webHidden/>
               </w:rPr>
-              <w:instrText xml:space="preserve"> PAGEREF _Toc221345873 \h </w:instrText>
+              <w:instrText xml:space="preserve"> PAGEREF _Toc221411531 \h </w:instrText>
             </w:r>
             <w:r>
               <w:rPr>
@@ -1867,7 +2641,7 @@
                 <w:noProof/>
                 <w:webHidden/>
               </w:rPr>
-              <w:t>12</w:t>
+              <w:t>14</w:t>
             </w:r>
             <w:r>
               <w:rPr>
@@ -1888,10 +2662,10 @@
             <w:rPr>
               <w:rFonts w:eastAsiaTheme="minorEastAsia"/>
               <w:noProof/>
-              <w:lang w:val="en-US"/>
+              <w:lang w:val="en-IN" w:eastAsia="en-IN"/>
             </w:rPr>
           </w:pPr>
-          <w:hyperlink w:anchor="_Toc221345874" w:history="1">
+          <w:hyperlink w:anchor="_Toc221411532" w:history="1">
             <w:r>
               <w:rPr>
                 <w:rStyle w:val="Hyperlink"/>
@@ -1903,7 +2677,7 @@
               <w:rPr>
                 <w:rFonts w:eastAsiaTheme="minorEastAsia"/>
                 <w:noProof/>
-                <w:lang w:val="en-US"/>
+                <w:lang w:val="en-IN" w:eastAsia="en-IN"/>
               </w:rPr>
               <w:tab/>
             </w:r>
@@ -1933,7 +2707,7 @@
                 <w:noProof/>
                 <w:webHidden/>
               </w:rPr>
-              <w:instrText xml:space="preserve"> PAGEREF _Toc221345874 \h </w:instrText>
+              <w:instrText xml:space="preserve"> PAGEREF _Toc221411532 \h </w:instrText>
             </w:r>
             <w:r>
               <w:rPr>
@@ -1953,7 +2727,7 @@
                 <w:noProof/>
                 <w:webHidden/>
               </w:rPr>
-              <w:t>12</w:t>
+              <w:t>14</w:t>
             </w:r>
             <w:r>
               <w:rPr>
@@ -1974,10 +2748,10 @@
             <w:rPr>
               <w:rFonts w:eastAsiaTheme="minorEastAsia"/>
               <w:noProof/>
-              <w:lang w:val="en-US"/>
+              <w:lang w:val="en-IN" w:eastAsia="en-IN"/>
             </w:rPr>
           </w:pPr>
-          <w:hyperlink w:anchor="_Toc221345875" w:history="1">
+          <w:hyperlink w:anchor="_Toc221411533" w:history="1">
             <w:r>
               <w:rPr>
                 <w:rStyle w:val="Hyperlink"/>
@@ -1989,7 +2763,7 @@
               <w:rPr>
                 <w:rFonts w:eastAsiaTheme="minorEastAsia"/>
                 <w:noProof/>
-                <w:lang w:val="en-US"/>
+                <w:lang w:val="en-IN" w:eastAsia="en-IN"/>
               </w:rPr>
               <w:tab/>
             </w:r>
@@ -2019,7 +2793,7 @@
                 <w:noProof/>
                 <w:webHidden/>
               </w:rPr>
-              <w:instrText xml:space="preserve"> PAGEREF _Toc221345875 \h </w:instrText>
+              <w:instrText xml:space="preserve"> PAGEREF _Toc221411533 \h </w:instrText>
             </w:r>
             <w:r>
               <w:rPr>
@@ -2039,7 +2813,7 @@
                 <w:noProof/>
                 <w:webHidden/>
               </w:rPr>
-              <w:t>13</w:t>
+              <w:t>15</w:t>
             </w:r>
             <w:r>
               <w:rPr>
@@ -2060,10 +2834,10 @@
             <w:rPr>
               <w:rFonts w:eastAsiaTheme="minorEastAsia"/>
               <w:noProof/>
-              <w:lang w:val="en-US"/>
+              <w:lang w:val="en-IN" w:eastAsia="en-IN"/>
             </w:rPr>
           </w:pPr>
-          <w:hyperlink w:anchor="_Toc221345876" w:history="1">
+          <w:hyperlink w:anchor="_Toc221411534" w:history="1">
             <w:r>
               <w:rPr>
                 <w:rStyle w:val="Hyperlink"/>
@@ -2075,7 +2849,7 @@
               <w:rPr>
                 <w:rFonts w:eastAsiaTheme="minorEastAsia"/>
                 <w:noProof/>
-                <w:lang w:val="en-US"/>
+                <w:lang w:val="en-IN" w:eastAsia="en-IN"/>
               </w:rPr>
               <w:tab/>
             </w:r>
@@ -2105,7 +2879,7 @@
                 <w:noProof/>
                 <w:webHidden/>
               </w:rPr>
-              <w:instrText xml:space="preserve"> PAGEREF _Toc221345876 \h </w:instrText>
+              <w:instrText xml:space="preserve"> PAGEREF _Toc221411534 \h </w:instrText>
             </w:r>
             <w:r>
               <w:rPr>
@@ -2125,7 +2899,7 @@
                 <w:noProof/>
                 <w:webHidden/>
               </w:rPr>
-              <w:t>13</w:t>
+              <w:t>15</w:t>
             </w:r>
             <w:r>
               <w:rPr>
@@ -2146,10 +2920,10 @@
             <w:rPr>
               <w:rFonts w:eastAsiaTheme="minorEastAsia"/>
               <w:noProof/>
-              <w:lang w:val="en-US"/>
+              <w:lang w:val="en-IN" w:eastAsia="en-IN"/>
             </w:rPr>
           </w:pPr>
-          <w:hyperlink w:anchor="_Toc221345877" w:history="1">
+          <w:hyperlink w:anchor="_Toc221411535" w:history="1">
             <w:r>
               <w:rPr>
                 <w:rStyle w:val="Hyperlink"/>
@@ -2161,7 +2935,7 @@
               <w:rPr>
                 <w:rFonts w:eastAsiaTheme="minorEastAsia"/>
                 <w:noProof/>
-                <w:lang w:val="en-US"/>
+                <w:lang w:val="en-IN" w:eastAsia="en-IN"/>
               </w:rPr>
               <w:tab/>
             </w:r>
@@ -2191,7 +2965,7 @@
                 <w:noProof/>
                 <w:webHidden/>
               </w:rPr>
-              <w:instrText xml:space="preserve"> PAGEREF _Toc221345877 \h </w:instrText>
+              <w:instrText xml:space="preserve"> PAGEREF _Toc221411535 \h </w:instrText>
             </w:r>
             <w:r>
               <w:rPr>
@@ -2211,7 +2985,7 @@
                 <w:noProof/>
                 <w:webHidden/>
               </w:rPr>
-              <w:t>13</w:t>
+              <w:t>15</w:t>
             </w:r>
             <w:r>
               <w:rPr>
@@ -2232,10 +3006,10 @@
             <w:rPr>
               <w:rFonts w:eastAsiaTheme="minorEastAsia"/>
               <w:noProof/>
-              <w:lang w:val="en-US"/>
+              <w:lang w:val="en-IN" w:eastAsia="en-IN"/>
             </w:rPr>
           </w:pPr>
-          <w:hyperlink w:anchor="_Toc221345878" w:history="1">
+          <w:hyperlink w:anchor="_Toc221411536" w:history="1">
             <w:r>
               <w:rPr>
                 <w:rStyle w:val="Hyperlink"/>
@@ -2247,7 +3021,7 @@
               <w:rPr>
                 <w:rFonts w:eastAsiaTheme="minorEastAsia"/>
                 <w:noProof/>
-                <w:lang w:val="en-US"/>
+                <w:lang w:val="en-IN" w:eastAsia="en-IN"/>
               </w:rPr>
               <w:tab/>
             </w:r>
@@ -2277,7 +3051,7 @@
                 <w:noProof/>
                 <w:webHidden/>
               </w:rPr>
-              <w:instrText xml:space="preserve"> PAGEREF _Toc221345878 \h </w:instrText>
+              <w:instrText xml:space="preserve"> PAGEREF _Toc221411536 \h </w:instrText>
             </w:r>
             <w:r>
               <w:rPr>
@@ -2297,7 +3071,7 @@
                 <w:noProof/>
                 <w:webHidden/>
               </w:rPr>
-              <w:t>15</w:t>
+              <w:t>17</w:t>
             </w:r>
             <w:r>
               <w:rPr>
@@ -2318,10 +3092,10 @@
             <w:rPr>
               <w:rFonts w:eastAsiaTheme="minorEastAsia"/>
               <w:noProof/>
-              <w:lang w:val="en-US"/>
+              <w:lang w:val="en-IN" w:eastAsia="en-IN"/>
             </w:rPr>
           </w:pPr>
-          <w:hyperlink w:anchor="_Toc221345879" w:history="1">
+          <w:hyperlink w:anchor="_Toc221411537" w:history="1">
             <w:r>
               <w:rPr>
                 <w:rStyle w:val="Hyperlink"/>
@@ -2333,7 +3107,7 @@
               <w:rPr>
                 <w:rFonts w:eastAsiaTheme="minorEastAsia"/>
                 <w:noProof/>
-                <w:lang w:val="en-US"/>
+                <w:lang w:val="en-IN" w:eastAsia="en-IN"/>
               </w:rPr>
               <w:tab/>
             </w:r>
@@ -2363,7 +3137,7 @@
                 <w:noProof/>
                 <w:webHidden/>
               </w:rPr>
-              <w:instrText xml:space="preserve"> PAGEREF _Toc221345879 \h </w:instrText>
+              <w:instrText xml:space="preserve"> PAGEREF _Toc221411537 \h </w:instrText>
             </w:r>
             <w:r>
               <w:rPr>
@@ -2383,7 +3157,7 @@
                 <w:noProof/>
                 <w:webHidden/>
               </w:rPr>
-              <w:t>16</w:t>
+              <w:t>18</w:t>
             </w:r>
             <w:r>
               <w:rPr>
@@ -2404,10 +3178,10 @@
             <w:rPr>
               <w:rFonts w:eastAsiaTheme="minorEastAsia"/>
               <w:noProof/>
-              <w:lang w:val="en-US"/>
+              <w:lang w:val="en-IN" w:eastAsia="en-IN"/>
             </w:rPr>
           </w:pPr>
-          <w:hyperlink w:anchor="_Toc221345880" w:history="1">
+          <w:hyperlink w:anchor="_Toc221411538" w:history="1">
             <w:r>
               <w:rPr>
                 <w:rStyle w:val="Hyperlink"/>
@@ -2419,7 +3193,7 @@
               <w:rPr>
                 <w:rFonts w:eastAsiaTheme="minorEastAsia"/>
                 <w:noProof/>
-                <w:lang w:val="en-US"/>
+                <w:lang w:val="en-IN" w:eastAsia="en-IN"/>
               </w:rPr>
               <w:tab/>
             </w:r>
@@ -2449,7 +3223,7 @@
                 <w:noProof/>
                 <w:webHidden/>
               </w:rPr>
-              <w:instrText xml:space="preserve"> PAGEREF _Toc221345880 \h </w:instrText>
+              <w:instrText xml:space="preserve"> PAGEREF _Toc221411538 \h </w:instrText>
             </w:r>
             <w:r>
               <w:rPr>
@@ -2469,7 +3243,7 @@
                 <w:noProof/>
                 <w:webHidden/>
               </w:rPr>
-              <w:t>18</w:t>
+              <w:t>20</w:t>
             </w:r>
             <w:r>
               <w:rPr>
@@ -2490,10 +3264,10 @@
             <w:rPr>
               <w:rFonts w:eastAsiaTheme="minorEastAsia"/>
               <w:noProof/>
-              <w:lang w:val="en-US"/>
+              <w:lang w:val="en-IN" w:eastAsia="en-IN"/>
             </w:rPr>
           </w:pPr>
-          <w:hyperlink w:anchor="_Toc221345881" w:history="1">
+          <w:hyperlink w:anchor="_Toc221411539" w:history="1">
             <w:r>
               <w:rPr>
                 <w:rStyle w:val="Hyperlink"/>
@@ -2505,7 +3279,7 @@
               <w:rPr>
                 <w:rFonts w:eastAsiaTheme="minorEastAsia"/>
                 <w:noProof/>
-                <w:lang w:val="en-US"/>
+                <w:lang w:val="en-IN" w:eastAsia="en-IN"/>
               </w:rPr>
               <w:tab/>
             </w:r>
@@ -2535,7 +3309,7 @@
                 <w:noProof/>
                 <w:webHidden/>
               </w:rPr>
-              <w:instrText xml:space="preserve"> PAGEREF _Toc221345881 \h </w:instrText>
+              <w:instrText xml:space="preserve"> PAGEREF _Toc221411539 \h </w:instrText>
             </w:r>
             <w:r>
               <w:rPr>
@@ -2555,7 +3329,7 @@
                 <w:noProof/>
                 <w:webHidden/>
               </w:rPr>
-              <w:t>18</w:t>
+              <w:t>20</w:t>
             </w:r>
             <w:r>
               <w:rPr>
@@ -2576,10 +3350,10 @@
             <w:rPr>
               <w:rFonts w:eastAsiaTheme="minorEastAsia"/>
               <w:noProof/>
-              <w:lang w:val="en-US"/>
+              <w:lang w:val="en-IN" w:eastAsia="en-IN"/>
             </w:rPr>
           </w:pPr>
-          <w:hyperlink w:anchor="_Toc221345882" w:history="1">
+          <w:hyperlink w:anchor="_Toc221411540" w:history="1">
             <w:r>
               <w:rPr>
                 <w:rStyle w:val="Hyperlink"/>
@@ -2592,58 +3366,58 @@
               <w:rPr>
                 <w:rFonts w:eastAsiaTheme="minorEastAsia"/>
                 <w:noProof/>
+                <w:lang w:val="en-IN" w:eastAsia="en-IN"/>
+              </w:rPr>
+              <w:tab/>
+            </w:r>
+            <w:r>
+              <w:rPr>
+                <w:rStyle w:val="Hyperlink"/>
+                <w:noProof/>
                 <w:lang w:val="en-US"/>
               </w:rPr>
+              <w:t>Modernize Management: Replace Bastions with AWS SSM</w:t>
+            </w:r>
+            <w:r>
+              <w:rPr>
+                <w:noProof/>
+                <w:webHidden/>
+              </w:rPr>
               <w:tab/>
             </w:r>
             <w:r>
               <w:rPr>
-                <w:rStyle w:val="Hyperlink"/>
-                <w:noProof/>
-                <w:lang w:val="en-US"/>
-              </w:rPr>
-              <w:t>Modernize Management: Replace Bastions with AWS SSM</w:t>
-            </w:r>
-            <w:r>
-              <w:rPr>
                 <w:noProof/>
                 <w:webHidden/>
               </w:rPr>
-              <w:tab/>
+              <w:fldChar w:fldCharType="begin"/>
             </w:r>
             <w:r>
               <w:rPr>
                 <w:noProof/>
                 <w:webHidden/>
               </w:rPr>
-              <w:fldChar w:fldCharType="begin"/>
+              <w:instrText xml:space="preserve"> PAGEREF _Toc221411540 \h </w:instrText>
             </w:r>
             <w:r>
               <w:rPr>
                 <w:noProof/>
                 <w:webHidden/>
               </w:rPr>
-              <w:instrText xml:space="preserve"> PAGEREF _Toc221345882 \h </w:instrText>
             </w:r>
             <w:r>
               <w:rPr>
                 <w:noProof/>
                 <w:webHidden/>
               </w:rPr>
+              <w:fldChar w:fldCharType="separate"/>
             </w:r>
             <w:r>
               <w:rPr>
                 <w:noProof/>
                 <w:webHidden/>
               </w:rPr>
-              <w:fldChar w:fldCharType="separate"/>
-            </w:r>
-            <w:r>
-              <w:rPr>
-                <w:noProof/>
-                <w:webHidden/>
-              </w:rPr>
-              <w:t>18</w:t>
+              <w:t>20</w:t>
             </w:r>
             <w:r>
               <w:rPr>
@@ -2664,10 +3438,10 @@
             <w:rPr>
               <w:rFonts w:eastAsiaTheme="minorEastAsia"/>
               <w:noProof/>
-              <w:lang w:val="en-US"/>
+              <w:lang w:val="en-IN" w:eastAsia="en-IN"/>
             </w:rPr>
           </w:pPr>
-          <w:hyperlink w:anchor="_Toc221345883" w:history="1">
+          <w:hyperlink w:anchor="_Toc221411541" w:history="1">
             <w:r>
               <w:rPr>
                 <w:rStyle w:val="Hyperlink"/>
@@ -2680,58 +3454,58 @@
               <w:rPr>
                 <w:rFonts w:eastAsiaTheme="minorEastAsia"/>
                 <w:noProof/>
+                <w:lang w:val="en-IN" w:eastAsia="en-IN"/>
+              </w:rPr>
+              <w:tab/>
+            </w:r>
+            <w:r>
+              <w:rPr>
+                <w:rStyle w:val="Hyperlink"/>
+                <w:noProof/>
                 <w:lang w:val="en-US"/>
               </w:rPr>
+              <w:t>Advanced Egress Control: FQDN Filtering</w:t>
+            </w:r>
+            <w:r>
+              <w:rPr>
+                <w:noProof/>
+                <w:webHidden/>
+              </w:rPr>
               <w:tab/>
             </w:r>
             <w:r>
               <w:rPr>
-                <w:rStyle w:val="Hyperlink"/>
-                <w:noProof/>
-                <w:lang w:val="en-US"/>
-              </w:rPr>
-              <w:t>Advanced Egress Control: FQDN Filtering</w:t>
-            </w:r>
-            <w:r>
-              <w:rPr>
                 <w:noProof/>
                 <w:webHidden/>
               </w:rPr>
-              <w:tab/>
+              <w:fldChar w:fldCharType="begin"/>
             </w:r>
             <w:r>
               <w:rPr>
                 <w:noProof/>
                 <w:webHidden/>
               </w:rPr>
-              <w:fldChar w:fldCharType="begin"/>
+              <w:instrText xml:space="preserve"> PAGEREF _Toc221411541 \h </w:instrText>
             </w:r>
             <w:r>
               <w:rPr>
                 <w:noProof/>
                 <w:webHidden/>
               </w:rPr>
-              <w:instrText xml:space="preserve"> PAGEREF _Toc221345883 \h </w:instrText>
             </w:r>
             <w:r>
               <w:rPr>
                 <w:noProof/>
                 <w:webHidden/>
               </w:rPr>
+              <w:fldChar w:fldCharType="separate"/>
             </w:r>
             <w:r>
               <w:rPr>
                 <w:noProof/>
                 <w:webHidden/>
               </w:rPr>
-              <w:fldChar w:fldCharType="separate"/>
-            </w:r>
-            <w:r>
-              <w:rPr>
-                <w:noProof/>
-                <w:webHidden/>
-              </w:rPr>
-              <w:t>19</w:t>
+              <w:t>21</w:t>
             </w:r>
             <w:r>
               <w:rPr>
@@ -2752,10 +3526,10 @@
             <w:rPr>
               <w:rFonts w:eastAsiaTheme="minorEastAsia"/>
               <w:noProof/>
-              <w:lang w:val="en-US"/>
+              <w:lang w:val="en-IN" w:eastAsia="en-IN"/>
             </w:rPr>
           </w:pPr>
-          <w:hyperlink w:anchor="_Toc221345884" w:history="1">
+          <w:hyperlink w:anchor="_Toc221411542" w:history="1">
             <w:r>
               <w:rPr>
                 <w:rStyle w:val="Hyperlink"/>
@@ -2768,58 +3542,58 @@
               <w:rPr>
                 <w:rFonts w:eastAsiaTheme="minorEastAsia"/>
                 <w:noProof/>
+                <w:lang w:val="en-IN" w:eastAsia="en-IN"/>
+              </w:rPr>
+              <w:tab/>
+            </w:r>
+            <w:r>
+              <w:rPr>
+                <w:rStyle w:val="Hyperlink"/>
+                <w:noProof/>
                 <w:lang w:val="en-US"/>
               </w:rPr>
+              <w:t>Minimize Public Exposure: Deploy VPC Endpoints</w:t>
+            </w:r>
+            <w:r>
+              <w:rPr>
+                <w:noProof/>
+                <w:webHidden/>
+              </w:rPr>
               <w:tab/>
             </w:r>
             <w:r>
               <w:rPr>
-                <w:rStyle w:val="Hyperlink"/>
-                <w:noProof/>
-                <w:lang w:val="en-US"/>
-              </w:rPr>
-              <w:t>Minimize Public Exposure: Deploy VPC Endpoints</w:t>
-            </w:r>
-            <w:r>
-              <w:rPr>
                 <w:noProof/>
                 <w:webHidden/>
               </w:rPr>
-              <w:tab/>
+              <w:fldChar w:fldCharType="begin"/>
             </w:r>
             <w:r>
               <w:rPr>
                 <w:noProof/>
                 <w:webHidden/>
               </w:rPr>
-              <w:fldChar w:fldCharType="begin"/>
+              <w:instrText xml:space="preserve"> PAGEREF _Toc221411542 \h </w:instrText>
             </w:r>
             <w:r>
               <w:rPr>
                 <w:noProof/>
                 <w:webHidden/>
               </w:rPr>
-              <w:instrText xml:space="preserve"> PAGEREF _Toc221345884 \h </w:instrText>
             </w:r>
             <w:r>
               <w:rPr>
                 <w:noProof/>
                 <w:webHidden/>
               </w:rPr>
+              <w:fldChar w:fldCharType="separate"/>
             </w:r>
             <w:r>
               <w:rPr>
                 <w:noProof/>
                 <w:webHidden/>
               </w:rPr>
-              <w:fldChar w:fldCharType="separate"/>
-            </w:r>
-            <w:r>
-              <w:rPr>
-                <w:noProof/>
-                <w:webHidden/>
-              </w:rPr>
-              <w:t>19</w:t>
+              <w:t>21</w:t>
             </w:r>
             <w:r>
               <w:rPr>
@@ -2840,10 +3614,10 @@
             <w:rPr>
               <w:rFonts w:eastAsiaTheme="minorEastAsia"/>
               <w:noProof/>
-              <w:lang w:val="en-US"/>
+              <w:lang w:val="en-IN" w:eastAsia="en-IN"/>
             </w:rPr>
           </w:pPr>
-          <w:hyperlink w:anchor="_Toc221345885" w:history="1">
+          <w:hyperlink w:anchor="_Toc221411543" w:history="1">
             <w:r>
               <w:rPr>
                 <w:rStyle w:val="Hyperlink"/>
@@ -2856,58 +3630,58 @@
               <w:rPr>
                 <w:rFonts w:eastAsiaTheme="minorEastAsia"/>
                 <w:noProof/>
+                <w:lang w:val="en-IN" w:eastAsia="en-IN"/>
+              </w:rPr>
+              <w:tab/>
+            </w:r>
+            <w:r>
+              <w:rPr>
+                <w:rStyle w:val="Hyperlink"/>
+                <w:noProof/>
                 <w:lang w:val="en-US"/>
               </w:rPr>
+              <w:t>Granular Micro-segmentation: Identity-Based SGs</w:t>
+            </w:r>
+            <w:r>
+              <w:rPr>
+                <w:noProof/>
+                <w:webHidden/>
+              </w:rPr>
               <w:tab/>
             </w:r>
             <w:r>
               <w:rPr>
-                <w:rStyle w:val="Hyperlink"/>
-                <w:noProof/>
-                <w:lang w:val="en-US"/>
-              </w:rPr>
-              <w:t>Granular Micro-segmentation: Identity-Based SGs</w:t>
-            </w:r>
-            <w:r>
-              <w:rPr>
                 <w:noProof/>
                 <w:webHidden/>
               </w:rPr>
-              <w:tab/>
+              <w:fldChar w:fldCharType="begin"/>
             </w:r>
             <w:r>
               <w:rPr>
                 <w:noProof/>
                 <w:webHidden/>
               </w:rPr>
-              <w:fldChar w:fldCharType="begin"/>
+              <w:instrText xml:space="preserve"> PAGEREF _Toc221411543 \h </w:instrText>
             </w:r>
             <w:r>
               <w:rPr>
                 <w:noProof/>
                 <w:webHidden/>
               </w:rPr>
-              <w:instrText xml:space="preserve"> PAGEREF _Toc221345885 \h </w:instrText>
             </w:r>
             <w:r>
               <w:rPr>
                 <w:noProof/>
                 <w:webHidden/>
               </w:rPr>
+              <w:fldChar w:fldCharType="separate"/>
             </w:r>
             <w:r>
               <w:rPr>
                 <w:noProof/>
                 <w:webHidden/>
               </w:rPr>
-              <w:fldChar w:fldCharType="separate"/>
-            </w:r>
-            <w:r>
-              <w:rPr>
-                <w:noProof/>
-                <w:webHidden/>
-              </w:rPr>
-              <w:t>19</w:t>
+              <w:t>21</w:t>
             </w:r>
             <w:r>
               <w:rPr>
@@ -2928,10 +3702,10 @@
             <w:rPr>
               <w:rFonts w:eastAsiaTheme="minorEastAsia"/>
               <w:noProof/>
-              <w:lang w:val="en-US"/>
+              <w:lang w:val="en-IN" w:eastAsia="en-IN"/>
             </w:rPr>
           </w:pPr>
-          <w:hyperlink w:anchor="_Toc221345886" w:history="1">
+          <w:hyperlink w:anchor="_Toc221411544" w:history="1">
             <w:r>
               <w:rPr>
                 <w:rStyle w:val="Hyperlink"/>
@@ -2944,58 +3718,58 @@
               <w:rPr>
                 <w:rFonts w:eastAsiaTheme="minorEastAsia"/>
                 <w:noProof/>
+                <w:lang w:val="en-IN" w:eastAsia="en-IN"/>
+              </w:rPr>
+              <w:tab/>
+            </w:r>
+            <w:r>
+              <w:rPr>
+                <w:rStyle w:val="Hyperlink"/>
+                <w:noProof/>
                 <w:lang w:val="en-US"/>
               </w:rPr>
+              <w:t>Shift to Automated Governance (AIOps)</w:t>
+            </w:r>
+            <w:r>
+              <w:rPr>
+                <w:noProof/>
+                <w:webHidden/>
+              </w:rPr>
               <w:tab/>
             </w:r>
             <w:r>
               <w:rPr>
-                <w:rStyle w:val="Hyperlink"/>
-                <w:noProof/>
-                <w:lang w:val="en-US"/>
-              </w:rPr>
-              <w:t>Shift to Automated Governance (AIOps)</w:t>
-            </w:r>
-            <w:r>
-              <w:rPr>
                 <w:noProof/>
                 <w:webHidden/>
               </w:rPr>
-              <w:tab/>
+              <w:fldChar w:fldCharType="begin"/>
             </w:r>
             <w:r>
               <w:rPr>
                 <w:noProof/>
                 <w:webHidden/>
               </w:rPr>
-              <w:fldChar w:fldCharType="begin"/>
+              <w:instrText xml:space="preserve"> PAGEREF _Toc221411544 \h </w:instrText>
             </w:r>
             <w:r>
               <w:rPr>
                 <w:noProof/>
                 <w:webHidden/>
               </w:rPr>
-              <w:instrText xml:space="preserve"> PAGEREF _Toc221345886 \h </w:instrText>
             </w:r>
             <w:r>
               <w:rPr>
                 <w:noProof/>
                 <w:webHidden/>
               </w:rPr>
+              <w:fldChar w:fldCharType="separate"/>
             </w:r>
             <w:r>
               <w:rPr>
                 <w:noProof/>
                 <w:webHidden/>
               </w:rPr>
-              <w:fldChar w:fldCharType="separate"/>
-            </w:r>
-            <w:r>
-              <w:rPr>
-                <w:noProof/>
-                <w:webHidden/>
-              </w:rPr>
-              <w:t>19</w:t>
+              <w:t>21</w:t>
             </w:r>
             <w:r>
               <w:rPr>
@@ -3016,10 +3790,10 @@
             <w:rPr>
               <w:rFonts w:eastAsiaTheme="minorEastAsia"/>
               <w:noProof/>
-              <w:lang w:val="en-US"/>
+              <w:lang w:val="en-IN" w:eastAsia="en-IN"/>
             </w:rPr>
           </w:pPr>
-          <w:hyperlink w:anchor="_Toc221345887" w:history="1">
+          <w:hyperlink w:anchor="_Toc221411545" w:history="1">
             <w:r>
               <w:rPr>
                 <w:rStyle w:val="Hyperlink"/>
@@ -3032,58 +3806,58 @@
               <w:rPr>
                 <w:rFonts w:eastAsiaTheme="minorEastAsia"/>
                 <w:noProof/>
+                <w:lang w:val="en-IN" w:eastAsia="en-IN"/>
+              </w:rPr>
+              <w:tab/>
+            </w:r>
+            <w:r>
+              <w:rPr>
+                <w:rStyle w:val="Hyperlink"/>
+                <w:noProof/>
                 <w:lang w:val="en-US"/>
               </w:rPr>
+              <w:t>Database Tier Hardening: RDS Proxy &amp; IAM Auth</w:t>
+            </w:r>
+            <w:r>
+              <w:rPr>
+                <w:noProof/>
+                <w:webHidden/>
+              </w:rPr>
               <w:tab/>
             </w:r>
             <w:r>
               <w:rPr>
-                <w:rStyle w:val="Hyperlink"/>
-                <w:noProof/>
-                <w:lang w:val="en-US"/>
-              </w:rPr>
-              <w:t>Database Tier Hardening: RDS Proxy &amp; IAM Auth</w:t>
-            </w:r>
-            <w:r>
-              <w:rPr>
                 <w:noProof/>
                 <w:webHidden/>
               </w:rPr>
-              <w:tab/>
+              <w:fldChar w:fldCharType="begin"/>
             </w:r>
             <w:r>
               <w:rPr>
                 <w:noProof/>
                 <w:webHidden/>
               </w:rPr>
-              <w:fldChar w:fldCharType="begin"/>
+              <w:instrText xml:space="preserve"> PAGEREF _Toc221411545 \h </w:instrText>
             </w:r>
             <w:r>
               <w:rPr>
                 <w:noProof/>
                 <w:webHidden/>
               </w:rPr>
-              <w:instrText xml:space="preserve"> PAGEREF _Toc221345887 \h </w:instrText>
             </w:r>
             <w:r>
               <w:rPr>
                 <w:noProof/>
                 <w:webHidden/>
               </w:rPr>
+              <w:fldChar w:fldCharType="separate"/>
             </w:r>
             <w:r>
               <w:rPr>
                 <w:noProof/>
                 <w:webHidden/>
               </w:rPr>
-              <w:fldChar w:fldCharType="separate"/>
-            </w:r>
-            <w:r>
-              <w:rPr>
-                <w:noProof/>
-                <w:webHidden/>
-              </w:rPr>
-              <w:t>19</w:t>
+              <w:t>21</w:t>
             </w:r>
             <w:r>
               <w:rPr>
@@ -3104,10 +3878,10 @@
             <w:rPr>
               <w:rFonts w:eastAsiaTheme="minorEastAsia"/>
               <w:noProof/>
-              <w:lang w:val="en-US"/>
+              <w:lang w:val="en-IN" w:eastAsia="en-IN"/>
             </w:rPr>
           </w:pPr>
-          <w:hyperlink w:anchor="_Toc221345888" w:history="1">
+          <w:hyperlink w:anchor="_Toc221411546" w:history="1">
             <w:r>
               <w:rPr>
                 <w:rStyle w:val="Hyperlink"/>
@@ -3119,7 +3893,7 @@
               <w:rPr>
                 <w:rFonts w:eastAsiaTheme="minorEastAsia"/>
                 <w:noProof/>
-                <w:lang w:val="en-US"/>
+                <w:lang w:val="en-IN" w:eastAsia="en-IN"/>
               </w:rPr>
               <w:tab/>
             </w:r>
@@ -3149,7 +3923,7 @@
                 <w:noProof/>
                 <w:webHidden/>
               </w:rPr>
-              <w:instrText xml:space="preserve"> PAGEREF _Toc221345888 \h </w:instrText>
+              <w:instrText xml:space="preserve"> PAGEREF _Toc221411546 \h </w:instrText>
             </w:r>
             <w:r>
               <w:rPr>
@@ -3169,7 +3943,7 @@
                 <w:noProof/>
                 <w:webHidden/>
               </w:rPr>
-              <w:t>20</w:t>
+              <w:t>22</w:t>
             </w:r>
             <w:r>
               <w:rPr>
@@ -3190,10 +3964,10 @@
             <w:rPr>
               <w:rFonts w:eastAsiaTheme="minorEastAsia"/>
               <w:noProof/>
-              <w:lang w:val="en-US"/>
+              <w:lang w:val="en-IN" w:eastAsia="en-IN"/>
             </w:rPr>
           </w:pPr>
-          <w:hyperlink w:anchor="_Toc221345889" w:history="1">
+          <w:hyperlink w:anchor="_Toc221411547" w:history="1">
             <w:r>
               <w:rPr>
                 <w:rStyle w:val="Hyperlink"/>
@@ -3206,58 +3980,58 @@
               <w:rPr>
                 <w:rFonts w:eastAsiaTheme="minorEastAsia"/>
                 <w:noProof/>
+                <w:lang w:val="en-IN" w:eastAsia="en-IN"/>
+              </w:rPr>
+              <w:tab/>
+            </w:r>
+            <w:r>
+              <w:rPr>
+                <w:rStyle w:val="Hyperlink"/>
+                <w:noProof/>
                 <w:lang w:val="en-US"/>
               </w:rPr>
+              <w:t>Overview and Context</w:t>
+            </w:r>
+            <w:r>
+              <w:rPr>
+                <w:noProof/>
+                <w:webHidden/>
+              </w:rPr>
               <w:tab/>
             </w:r>
             <w:r>
               <w:rPr>
-                <w:rStyle w:val="Hyperlink"/>
-                <w:noProof/>
-                <w:lang w:val="en-US"/>
-              </w:rPr>
-              <w:t>Overview and Context</w:t>
-            </w:r>
-            <w:r>
-              <w:rPr>
                 <w:noProof/>
                 <w:webHidden/>
               </w:rPr>
-              <w:tab/>
+              <w:fldChar w:fldCharType="begin"/>
             </w:r>
             <w:r>
               <w:rPr>
                 <w:noProof/>
                 <w:webHidden/>
               </w:rPr>
-              <w:fldChar w:fldCharType="begin"/>
+              <w:instrText xml:space="preserve"> PAGEREF _Toc221411547 \h </w:instrText>
             </w:r>
             <w:r>
               <w:rPr>
                 <w:noProof/>
                 <w:webHidden/>
               </w:rPr>
-              <w:instrText xml:space="preserve"> PAGEREF _Toc221345889 \h </w:instrText>
             </w:r>
             <w:r>
               <w:rPr>
                 <w:noProof/>
                 <w:webHidden/>
               </w:rPr>
+              <w:fldChar w:fldCharType="separate"/>
             </w:r>
             <w:r>
               <w:rPr>
                 <w:noProof/>
                 <w:webHidden/>
               </w:rPr>
-              <w:fldChar w:fldCharType="separate"/>
-            </w:r>
-            <w:r>
-              <w:rPr>
-                <w:noProof/>
-                <w:webHidden/>
-              </w:rPr>
-              <w:t>20</w:t>
+              <w:t>22</w:t>
             </w:r>
             <w:r>
               <w:rPr>
@@ -3278,10 +4052,10 @@
             <w:rPr>
               <w:rFonts w:eastAsiaTheme="minorEastAsia"/>
               <w:noProof/>
-              <w:lang w:val="en-US"/>
+              <w:lang w:val="en-IN" w:eastAsia="en-IN"/>
             </w:rPr>
           </w:pPr>
-          <w:hyperlink w:anchor="_Toc221345890" w:history="1">
+          <w:hyperlink w:anchor="_Toc221411548" w:history="1">
             <w:r>
               <w:rPr>
                 <w:rStyle w:val="Hyperlink"/>
@@ -3294,58 +4068,58 @@
               <w:rPr>
                 <w:rFonts w:eastAsiaTheme="minorEastAsia"/>
                 <w:noProof/>
+                <w:lang w:val="en-IN" w:eastAsia="en-IN"/>
+              </w:rPr>
+              <w:tab/>
+            </w:r>
+            <w:r>
+              <w:rPr>
+                <w:rStyle w:val="Hyperlink"/>
+                <w:noProof/>
                 <w:lang w:val="en-US"/>
               </w:rPr>
+              <w:t>Current Architecture Assessment</w:t>
+            </w:r>
+            <w:r>
+              <w:rPr>
+                <w:noProof/>
+                <w:webHidden/>
+              </w:rPr>
               <w:tab/>
             </w:r>
             <w:r>
               <w:rPr>
-                <w:rStyle w:val="Hyperlink"/>
-                <w:noProof/>
-                <w:lang w:val="en-US"/>
-              </w:rPr>
-              <w:t>Current Architecture Assessment</w:t>
-            </w:r>
-            <w:r>
-              <w:rPr>
                 <w:noProof/>
                 <w:webHidden/>
               </w:rPr>
-              <w:tab/>
+              <w:fldChar w:fldCharType="begin"/>
             </w:r>
             <w:r>
               <w:rPr>
                 <w:noProof/>
                 <w:webHidden/>
               </w:rPr>
-              <w:fldChar w:fldCharType="begin"/>
+              <w:instrText xml:space="preserve"> PAGEREF _Toc221411548 \h </w:instrText>
             </w:r>
             <w:r>
               <w:rPr>
                 <w:noProof/>
                 <w:webHidden/>
               </w:rPr>
-              <w:instrText xml:space="preserve"> PAGEREF _Toc221345890 \h </w:instrText>
             </w:r>
             <w:r>
               <w:rPr>
                 <w:noProof/>
                 <w:webHidden/>
               </w:rPr>
+              <w:fldChar w:fldCharType="separate"/>
             </w:r>
             <w:r>
               <w:rPr>
                 <w:noProof/>
                 <w:webHidden/>
               </w:rPr>
-              <w:fldChar w:fldCharType="separate"/>
-            </w:r>
-            <w:r>
-              <w:rPr>
-                <w:noProof/>
-                <w:webHidden/>
-              </w:rPr>
-              <w:t>20</w:t>
+              <w:t>22</w:t>
             </w:r>
             <w:r>
               <w:rPr>
@@ -3366,10 +4140,10 @@
             <w:rPr>
               <w:rFonts w:eastAsiaTheme="minorEastAsia"/>
               <w:noProof/>
-              <w:lang w:val="en-US"/>
+              <w:lang w:val="en-IN" w:eastAsia="en-IN"/>
             </w:rPr>
           </w:pPr>
-          <w:hyperlink w:anchor="_Toc221345891" w:history="1">
+          <w:hyperlink w:anchor="_Toc221411549" w:history="1">
             <w:r>
               <w:rPr>
                 <w:rStyle w:val="Hyperlink"/>
@@ -3382,58 +4156,58 @@
               <w:rPr>
                 <w:rFonts w:eastAsiaTheme="minorEastAsia"/>
                 <w:noProof/>
+                <w:lang w:val="en-IN" w:eastAsia="en-IN"/>
+              </w:rPr>
+              <w:tab/>
+            </w:r>
+            <w:r>
+              <w:rPr>
+                <w:rStyle w:val="Hyperlink"/>
+                <w:noProof/>
                 <w:lang w:val="en-US"/>
               </w:rPr>
+              <w:t>Critical Vulnerabilities and Gaps</w:t>
+            </w:r>
+            <w:r>
+              <w:rPr>
+                <w:noProof/>
+                <w:webHidden/>
+              </w:rPr>
               <w:tab/>
             </w:r>
             <w:r>
               <w:rPr>
-                <w:rStyle w:val="Hyperlink"/>
-                <w:noProof/>
-                <w:lang w:val="en-US"/>
-              </w:rPr>
-              <w:t>Critical Vulnerabilities and Gaps</w:t>
-            </w:r>
-            <w:r>
-              <w:rPr>
                 <w:noProof/>
                 <w:webHidden/>
               </w:rPr>
-              <w:tab/>
+              <w:fldChar w:fldCharType="begin"/>
             </w:r>
             <w:r>
               <w:rPr>
                 <w:noProof/>
                 <w:webHidden/>
               </w:rPr>
-              <w:fldChar w:fldCharType="begin"/>
+              <w:instrText xml:space="preserve"> PAGEREF _Toc221411549 \h </w:instrText>
             </w:r>
             <w:r>
               <w:rPr>
                 <w:noProof/>
                 <w:webHidden/>
               </w:rPr>
-              <w:instrText xml:space="preserve"> PAGEREF _Toc221345891 \h </w:instrText>
             </w:r>
             <w:r>
               <w:rPr>
                 <w:noProof/>
                 <w:webHidden/>
               </w:rPr>
+              <w:fldChar w:fldCharType="separate"/>
             </w:r>
             <w:r>
               <w:rPr>
                 <w:noProof/>
                 <w:webHidden/>
               </w:rPr>
-              <w:fldChar w:fldCharType="separate"/>
-            </w:r>
-            <w:r>
-              <w:rPr>
-                <w:noProof/>
-                <w:webHidden/>
-              </w:rPr>
-              <w:t>20</w:t>
+              <w:t>22</w:t>
             </w:r>
             <w:r>
               <w:rPr>
@@ -3454,10 +4228,10 @@
             <w:rPr>
               <w:rFonts w:eastAsiaTheme="minorEastAsia"/>
               <w:noProof/>
-              <w:lang w:val="en-US"/>
+              <w:lang w:val="en-IN" w:eastAsia="en-IN"/>
             </w:rPr>
           </w:pPr>
-          <w:hyperlink w:anchor="_Toc221345892" w:history="1">
+          <w:hyperlink w:anchor="_Toc221411550" w:history="1">
             <w:r>
               <w:rPr>
                 <w:rStyle w:val="Hyperlink"/>
@@ -3470,58 +4244,58 @@
               <w:rPr>
                 <w:rFonts w:eastAsiaTheme="minorEastAsia"/>
                 <w:noProof/>
+                <w:lang w:val="en-IN" w:eastAsia="en-IN"/>
+              </w:rPr>
+              <w:tab/>
+            </w:r>
+            <w:r>
+              <w:rPr>
+                <w:rStyle w:val="Hyperlink"/>
+                <w:noProof/>
                 <w:lang w:val="en-US"/>
               </w:rPr>
+              <w:t>Strategic Recommendations</w:t>
+            </w:r>
+            <w:r>
+              <w:rPr>
+                <w:noProof/>
+                <w:webHidden/>
+              </w:rPr>
               <w:tab/>
             </w:r>
             <w:r>
               <w:rPr>
-                <w:rStyle w:val="Hyperlink"/>
-                <w:noProof/>
-                <w:lang w:val="en-US"/>
-              </w:rPr>
-              <w:t>Strategic Recommendations</w:t>
-            </w:r>
-            <w:r>
-              <w:rPr>
                 <w:noProof/>
                 <w:webHidden/>
               </w:rPr>
-              <w:tab/>
+              <w:fldChar w:fldCharType="begin"/>
             </w:r>
             <w:r>
               <w:rPr>
                 <w:noProof/>
                 <w:webHidden/>
               </w:rPr>
-              <w:fldChar w:fldCharType="begin"/>
+              <w:instrText xml:space="preserve"> PAGEREF _Toc221411550 \h </w:instrText>
             </w:r>
             <w:r>
               <w:rPr>
                 <w:noProof/>
                 <w:webHidden/>
               </w:rPr>
-              <w:instrText xml:space="preserve"> PAGEREF _Toc221345892 \h </w:instrText>
             </w:r>
             <w:r>
               <w:rPr>
                 <w:noProof/>
                 <w:webHidden/>
               </w:rPr>
+              <w:fldChar w:fldCharType="separate"/>
             </w:r>
             <w:r>
               <w:rPr>
                 <w:noProof/>
                 <w:webHidden/>
               </w:rPr>
-              <w:fldChar w:fldCharType="separate"/>
-            </w:r>
-            <w:r>
-              <w:rPr>
-                <w:noProof/>
-                <w:webHidden/>
-              </w:rPr>
-              <w:t>21</w:t>
+              <w:t>23</w:t>
             </w:r>
             <w:r>
               <w:rPr>
@@ -3542,10 +4316,10 @@
             <w:rPr>
               <w:rFonts w:eastAsiaTheme="minorEastAsia"/>
               <w:noProof/>
-              <w:lang w:val="en-US"/>
+              <w:lang w:val="en-IN" w:eastAsia="en-IN"/>
             </w:rPr>
           </w:pPr>
-          <w:hyperlink w:anchor="_Toc221345893" w:history="1">
+          <w:hyperlink w:anchor="_Toc221411551" w:history="1">
             <w:r>
               <w:rPr>
                 <w:rStyle w:val="Hyperlink"/>
@@ -3558,58 +4332,58 @@
               <w:rPr>
                 <w:rFonts w:eastAsiaTheme="minorEastAsia"/>
                 <w:noProof/>
+                <w:lang w:val="en-IN" w:eastAsia="en-IN"/>
+              </w:rPr>
+              <w:tab/>
+            </w:r>
+            <w:r>
+              <w:rPr>
+                <w:rStyle w:val="Hyperlink"/>
+                <w:noProof/>
                 <w:lang w:val="en-US"/>
               </w:rPr>
+              <w:t>References:</w:t>
+            </w:r>
+            <w:r>
+              <w:rPr>
+                <w:noProof/>
+                <w:webHidden/>
+              </w:rPr>
               <w:tab/>
             </w:r>
             <w:r>
               <w:rPr>
-                <w:rStyle w:val="Hyperlink"/>
-                <w:noProof/>
-                <w:lang w:val="en-US"/>
-              </w:rPr>
-              <w:t>References:</w:t>
-            </w:r>
-            <w:r>
-              <w:rPr>
                 <w:noProof/>
                 <w:webHidden/>
               </w:rPr>
-              <w:tab/>
+              <w:fldChar w:fldCharType="begin"/>
             </w:r>
             <w:r>
               <w:rPr>
                 <w:noProof/>
                 <w:webHidden/>
               </w:rPr>
-              <w:fldChar w:fldCharType="begin"/>
+              <w:instrText xml:space="preserve"> PAGEREF _Toc221411551 \h </w:instrText>
             </w:r>
             <w:r>
               <w:rPr>
                 <w:noProof/>
                 <w:webHidden/>
               </w:rPr>
-              <w:instrText xml:space="preserve"> PAGEREF _Toc221345893 \h </w:instrText>
             </w:r>
             <w:r>
               <w:rPr>
                 <w:noProof/>
                 <w:webHidden/>
               </w:rPr>
+              <w:fldChar w:fldCharType="separate"/>
             </w:r>
             <w:r>
               <w:rPr>
                 <w:noProof/>
                 <w:webHidden/>
               </w:rPr>
-              <w:fldChar w:fldCharType="separate"/>
-            </w:r>
-            <w:r>
-              <w:rPr>
-                <w:noProof/>
-                <w:webHidden/>
-              </w:rPr>
-              <w:t>21</w:t>
+              <w:t>23</w:t>
             </w:r>
             <w:r>
               <w:rPr>
@@ -3642,7 +4416,7 @@
       <w:pPr>
         <w:pStyle w:val="Heading1"/>
       </w:pPr>
-      <w:bookmarkStart w:id="0" w:name="_Toc221345858"/>
+      <w:bookmarkStart w:id="0" w:name="_Toc221411507"/>
       <w:r>
         <w:t>Cloud Network - Threat Analysis</w:t>
       </w:r>
@@ -3655,7 +4429,7 @@
       <w:pPr>
         <w:pStyle w:val="Heading2"/>
       </w:pPr>
-      <w:bookmarkStart w:id="1" w:name="_Toc221345859"/>
+      <w:bookmarkStart w:id="1" w:name="_Toc221411508"/>
       <w:r>
         <w:t>Introduction</w:t>
       </w:r>
@@ -3827,7 +4601,7 @@
       <w:pPr>
         <w:pStyle w:val="Heading3"/>
       </w:pPr>
-      <w:bookmarkStart w:id="2" w:name="_Toc221345860"/>
+      <w:bookmarkStart w:id="2" w:name="_Toc221411509"/>
       <w:r>
         <w:t>Types of Cloud Networks and VPCs</w:t>
       </w:r>
@@ -4005,7 +4779,7 @@
       <w:pPr>
         <w:pStyle w:val="Heading3"/>
       </w:pPr>
-      <w:bookmarkStart w:id="3" w:name="_Toc221345861"/>
+      <w:bookmarkStart w:id="3" w:name="_Toc221411510"/>
       <w:r>
         <w:t xml:space="preserve">Key elements </w:t>
       </w:r>
@@ -4185,7 +4959,7 @@
       <w:pPr>
         <w:pStyle w:val="Heading3"/>
       </w:pPr>
-      <w:bookmarkStart w:id="4" w:name="_Toc221345862"/>
+      <w:bookmarkStart w:id="4" w:name="_Toc221411511"/>
       <w:r>
         <w:t xml:space="preserve">Security Considerations in typical </w:t>
       </w:r>
@@ -4205,7 +4979,7 @@
           <w:lang w:val="en-US"/>
         </w:rPr>
       </w:pPr>
-      <w:bookmarkStart w:id="5" w:name="_Toc221345863"/>
+      <w:bookmarkStart w:id="5" w:name="_Toc221411512"/>
       <w:r>
         <w:rPr>
           <w:rStyle w:val="Heading3Char"/>
@@ -5800,7 +6574,7 @@
         </w:rPr>
         <w:t xml:space="preserve"> </w:t>
       </w:r>
-      <w:bookmarkStart w:id="6" w:name="_Toc221345864"/>
+      <w:bookmarkStart w:id="6" w:name="_Toc221411513"/>
       <w:proofErr w:type="spellStart"/>
       <w:r>
         <w:rPr>
@@ -6545,7 +7319,7 @@
       <w:pPr>
         <w:pStyle w:val="Heading1"/>
       </w:pPr>
-      <w:bookmarkStart w:id="7" w:name="_Toc221345865"/>
+      <w:bookmarkStart w:id="7" w:name="_Toc221411514"/>
       <w:r>
         <w:lastRenderedPageBreak/>
         <w:t>Cloud Network Architecture Review</w:t>
@@ -6559,7 +7333,7 @@
           <w:lang w:val="en"/>
         </w:rPr>
       </w:pPr>
-      <w:bookmarkStart w:id="8" w:name="_Toc221345866"/>
+      <w:bookmarkStart w:id="8" w:name="_Toc221411515"/>
       <w:r>
         <w:rPr>
           <w:lang w:val="en"/>
@@ -7551,7 +8325,7 @@
       <w:pPr>
         <w:pStyle w:val="Heading2"/>
       </w:pPr>
-      <w:bookmarkStart w:id="12" w:name="_Toc221345867"/>
+      <w:bookmarkStart w:id="12" w:name="_Toc221411516"/>
       <w:r>
         <w:t>Security Boundaries: Cloud-Native DMZ Analysis</w:t>
       </w:r>
@@ -7796,7 +8570,7 @@
       <w:r>
         <w:t xml:space="preserve"> </w:t>
       </w:r>
-      <w:bookmarkStart w:id="13" w:name="_Toc221345868"/>
+      <w:bookmarkStart w:id="13" w:name="_Toc221411517"/>
       <w:r>
         <w:t>Traffic Flow &amp; Egress Analysis</w:t>
       </w:r>
@@ -8006,7 +8780,7 @@
       <w:r>
         <w:t xml:space="preserve"> </w:t>
       </w:r>
-      <w:bookmarkStart w:id="14" w:name="_Toc221345869"/>
+      <w:bookmarkStart w:id="14" w:name="_Toc221411518"/>
       <w:r>
         <w:t>NAT Gateway Implementation</w:t>
       </w:r>
@@ -8297,7 +9071,7 @@
       <w:pPr>
         <w:pStyle w:val="Heading3"/>
       </w:pPr>
-      <w:bookmarkStart w:id="15" w:name="_Toc221345870"/>
+      <w:bookmarkStart w:id="15" w:name="_Toc221411519"/>
       <w:r>
         <w:t>Security Controls and Risk Mitigation</w:t>
       </w:r>
@@ -8684,7 +9458,7 @@
       <w:pPr>
         <w:pStyle w:val="Heading1"/>
       </w:pPr>
-      <w:bookmarkStart w:id="16" w:name="_Toc221345871"/>
+      <w:bookmarkStart w:id="16" w:name="_Toc221411520"/>
       <w:r>
         <w:t>Vulnerability Identification Report</w:t>
       </w:r>
@@ -8694,8 +9468,13 @@
       <w:pPr>
         <w:pStyle w:val="Heading2"/>
       </w:pPr>
-      <w:r>
-        <w:t>Assessment Scope </w:t>
+      <w:bookmarkStart w:id="17" w:name="_Toc221411521"/>
+      <w:r>
+        <w:t>Assessment Scope</w:t>
+      </w:r>
+      <w:bookmarkEnd w:id="17"/>
+      <w:r>
+        <w:t> </w:t>
       </w:r>
     </w:p>
     <w:p>
@@ -8986,8 +9765,13 @@
       <w:pPr>
         <w:pStyle w:val="Heading2"/>
       </w:pPr>
-      <w:r>
-        <w:t>Core Network Vulnerabilities </w:t>
+      <w:bookmarkStart w:id="18" w:name="_Toc221411522"/>
+      <w:r>
+        <w:t>Core Network Vulnerabilities</w:t>
+      </w:r>
+      <w:bookmarkEnd w:id="18"/>
+      <w:r>
+        <w:t> </w:t>
       </w:r>
     </w:p>
     <w:tbl>
@@ -10146,8 +10930,13 @@
       <w:pPr>
         <w:pStyle w:val="Heading2"/>
       </w:pPr>
-      <w:r>
-        <w:t>Compliance Risk Analysis (FinTech Context) </w:t>
+      <w:bookmarkStart w:id="19" w:name="_Toc221411523"/>
+      <w:r>
+        <w:t>Compliance Risk Analysis (FinTech Context)</w:t>
+      </w:r>
+      <w:bookmarkEnd w:id="19"/>
+      <w:r>
+        <w:t> </w:t>
       </w:r>
     </w:p>
     <w:tbl>
@@ -10705,8 +11494,13 @@
       <w:pPr>
         <w:pStyle w:val="Heading2"/>
       </w:pPr>
-      <w:r>
-        <w:t>Lateral Movement Attack Path </w:t>
+      <w:bookmarkStart w:id="20" w:name="_Toc221411524"/>
+      <w:r>
+        <w:t>Lateral Movement Attack Path</w:t>
+      </w:r>
+      <w:bookmarkEnd w:id="20"/>
+      <w:r>
+        <w:t> </w:t>
       </w:r>
     </w:p>
     <w:p>
@@ -10912,8 +11706,13 @@
       <w:pPr>
         <w:pStyle w:val="Heading2"/>
       </w:pPr>
-      <w:r>
-        <w:t>Risk Scoring Model </w:t>
+      <w:bookmarkStart w:id="21" w:name="_Toc221411525"/>
+      <w:r>
+        <w:t>Risk Scoring Model</w:t>
+      </w:r>
+      <w:bookmarkEnd w:id="21"/>
+      <w:r>
+        <w:t> </w:t>
       </w:r>
     </w:p>
     <w:tbl>
@@ -11714,8 +12513,13 @@
       <w:pPr>
         <w:pStyle w:val="Heading2"/>
       </w:pPr>
-      <w:r>
-        <w:t>Critical Risks (Prioritized) </w:t>
+      <w:bookmarkStart w:id="22" w:name="_Toc221411526"/>
+      <w:r>
+        <w:t>Critical Risks (Prioritized)</w:t>
+      </w:r>
+      <w:bookmarkEnd w:id="22"/>
+      <w:r>
+        <w:t> </w:t>
       </w:r>
     </w:p>
     <w:tbl>
@@ -12517,8 +13321,13 @@
       <w:pPr>
         <w:pStyle w:val="Heading2"/>
       </w:pPr>
-      <w:r>
-        <w:t>Technical Exploitation Depth </w:t>
+      <w:bookmarkStart w:id="23" w:name="_Toc221411527"/>
+      <w:r>
+        <w:t>Technical Exploitation Depth</w:t>
+      </w:r>
+      <w:bookmarkEnd w:id="23"/>
+      <w:r>
+        <w:t> </w:t>
       </w:r>
     </w:p>
     <w:p>
@@ -12724,8 +13533,13 @@
       <w:pPr>
         <w:pStyle w:val="Heading2"/>
       </w:pPr>
-      <w:r>
-        <w:t>Monitoring Gaps </w:t>
+      <w:bookmarkStart w:id="24" w:name="_Toc221411528"/>
+      <w:r>
+        <w:t>Monitoring Gaps</w:t>
+      </w:r>
+      <w:bookmarkEnd w:id="24"/>
+      <w:r>
+        <w:t> </w:t>
       </w:r>
     </w:p>
     <w:tbl>
@@ -13364,8 +14178,13 @@
       <w:pPr>
         <w:pStyle w:val="Heading2"/>
       </w:pPr>
-      <w:r>
-        <w:t>Mitigation Strategy </w:t>
+      <w:bookmarkStart w:id="25" w:name="_Toc221411529"/>
+      <w:r>
+        <w:t>Mitigation Strategy</w:t>
+      </w:r>
+      <w:bookmarkEnd w:id="25"/>
+      <w:r>
+        <w:t> </w:t>
       </w:r>
     </w:p>
     <w:tbl>
@@ -14166,11 +14985,11 @@
       <w:pPr>
         <w:pStyle w:val="Heading1"/>
       </w:pPr>
-      <w:bookmarkStart w:id="17" w:name="_Toc221345872"/>
+      <w:bookmarkStart w:id="26" w:name="_Toc221411530"/>
       <w:r>
         <w:t>Best Practice Comparison</w:t>
       </w:r>
-      <w:bookmarkEnd w:id="17"/>
+      <w:bookmarkEnd w:id="26"/>
     </w:p>
     <w:p>
       <w:pPr>
@@ -14501,7 +15320,7 @@
           <w:szCs w:val="28"/>
         </w:rPr>
       </w:pPr>
-      <w:bookmarkStart w:id="18" w:name="_Toc221345873"/>
+      <w:bookmarkStart w:id="27" w:name="_Toc221411531"/>
       <w:r>
         <w:rPr>
           <w:sz w:val="28"/>
@@ -14509,7 +15328,7 @@
         </w:rPr>
         <w:t>Gap Analysis Against Industry Standards</w:t>
       </w:r>
-      <w:bookmarkEnd w:id="18"/>
+      <w:bookmarkEnd w:id="27"/>
     </w:p>
     <w:p>
       <w:pPr>
@@ -15245,11 +16064,11 @@
       <w:pPr>
         <w:pStyle w:val="Heading2"/>
       </w:pPr>
-      <w:bookmarkStart w:id="19" w:name="_Toc221345874"/>
+      <w:bookmarkStart w:id="28" w:name="_Toc221411532"/>
       <w:r>
         <w:t>Security Benchmarks (CIS &amp; NIST)</w:t>
       </w:r>
-      <w:bookmarkEnd w:id="19"/>
+      <w:bookmarkEnd w:id="28"/>
     </w:p>
     <w:p>
       <w:pPr>
@@ -15540,21 +16359,21 @@
       <w:pPr>
         <w:pStyle w:val="Heading1"/>
       </w:pPr>
-      <w:bookmarkStart w:id="20" w:name="_Toc221345875"/>
+      <w:bookmarkStart w:id="29" w:name="_Toc221411533"/>
       <w:r>
         <w:t>Threat Scenario Analysis</w:t>
       </w:r>
-      <w:bookmarkEnd w:id="20"/>
+      <w:bookmarkEnd w:id="29"/>
     </w:p>
     <w:p>
       <w:pPr>
         <w:pStyle w:val="Heading2"/>
       </w:pPr>
-      <w:bookmarkStart w:id="21" w:name="_Toc221345876"/>
+      <w:bookmarkStart w:id="30" w:name="_Toc221411534"/>
       <w:r>
         <w:t>Security Considerations of concerned Network Architecture</w:t>
       </w:r>
-      <w:bookmarkEnd w:id="21"/>
+      <w:bookmarkEnd w:id="30"/>
     </w:p>
     <w:p>
       <w:pPr>
@@ -16101,11 +16920,11 @@
       <w:pPr>
         <w:pStyle w:val="Heading3"/>
       </w:pPr>
-      <w:bookmarkStart w:id="22" w:name="_Toc221345877"/>
+      <w:bookmarkStart w:id="31" w:name="_Toc221411535"/>
       <w:r>
         <w:t>Security threats</w:t>
       </w:r>
-      <w:bookmarkEnd w:id="22"/>
+      <w:bookmarkEnd w:id="31"/>
     </w:p>
     <w:p>
       <w:pPr>
@@ -16575,7 +17394,7 @@
           <w:szCs w:val="20"/>
         </w:rPr>
       </w:pPr>
-      <w:bookmarkStart w:id="23" w:name="_Hlk221202149"/>
+      <w:bookmarkStart w:id="32" w:name="_Hlk221202149"/>
       <w:r>
         <w:rPr>
           <w:b/>
@@ -16604,7 +17423,7 @@
         <w:t>Lateral Movement via Compromised Web Tier</w:t>
       </w:r>
     </w:p>
-    <w:bookmarkEnd w:id="23"/>
+    <w:bookmarkEnd w:id="32"/>
     <w:p>
       <w:pPr>
         <w:numPr>
@@ -16906,11 +17725,11 @@
       <w:pPr>
         <w:pStyle w:val="Heading3"/>
       </w:pPr>
-      <w:bookmarkStart w:id="24" w:name="_Toc221345878"/>
+      <w:bookmarkStart w:id="33" w:name="_Toc221411536"/>
       <w:r>
         <w:t>Criticality and Cost Optimization</w:t>
       </w:r>
-      <w:bookmarkEnd w:id="24"/>
+      <w:bookmarkEnd w:id="33"/>
     </w:p>
     <w:p>
       <w:pPr>
@@ -18130,11 +18949,11 @@
       <w:pPr>
         <w:pStyle w:val="Heading3"/>
       </w:pPr>
-      <w:bookmarkStart w:id="25" w:name="_Toc221345879"/>
+      <w:bookmarkStart w:id="34" w:name="_Toc221411537"/>
       <w:r>
         <w:t>Security threats arising from delivery models</w:t>
       </w:r>
-      <w:bookmarkEnd w:id="25"/>
+      <w:bookmarkEnd w:id="34"/>
     </w:p>
     <w:p>
       <w:pPr>
@@ -19200,11 +20019,11 @@
       <w:pPr>
         <w:pStyle w:val="Heading3"/>
       </w:pPr>
-      <w:bookmarkStart w:id="26" w:name="_Toc221345880"/>
+      <w:bookmarkStart w:id="35" w:name="_Toc221411538"/>
       <w:r>
         <w:t>Real Life examples of Security incidences for a Single VPC.</w:t>
       </w:r>
-      <w:bookmarkEnd w:id="26"/>
+      <w:bookmarkEnd w:id="35"/>
     </w:p>
     <w:p>
       <w:pPr>
@@ -19686,14 +20505,14 @@
       <w:pPr>
         <w:pStyle w:val="Heading1"/>
       </w:pPr>
-      <w:bookmarkStart w:id="27" w:name="_Toc221345881"/>
+      <w:bookmarkStart w:id="36" w:name="_Toc221411539"/>
       <w:r>
         <w:t xml:space="preserve">Improvement </w:t>
       </w:r>
       <w:r>
         <w:t>Recommendations</w:t>
       </w:r>
-      <w:bookmarkEnd w:id="27"/>
+      <w:bookmarkEnd w:id="36"/>
     </w:p>
     <w:p>
       <w:pPr>
@@ -19794,14 +20613,14 @@
         </w:rPr>
         <w:t xml:space="preserve"> </w:t>
       </w:r>
-      <w:bookmarkStart w:id="28" w:name="_Toc221345882"/>
+      <w:bookmarkStart w:id="37" w:name="_Toc221411540"/>
       <w:r>
         <w:rPr>
           <w:lang w:val="en-US"/>
         </w:rPr>
         <w:t>Modernize Management: Replace Bastions with AWS SSM</w:t>
       </w:r>
-      <w:bookmarkEnd w:id="28"/>
+      <w:bookmarkEnd w:id="37"/>
     </w:p>
     <w:p>
       <w:pPr>
@@ -19950,14 +20769,14 @@
           <w:lang w:val="en-US"/>
         </w:rPr>
       </w:pPr>
-      <w:bookmarkStart w:id="29" w:name="_Toc221345883"/>
+      <w:bookmarkStart w:id="38" w:name="_Toc221411541"/>
       <w:r>
         <w:rPr>
           <w:lang w:val="en-US"/>
         </w:rPr>
         <w:t>Advanced Egress Control: FQDN Filtering</w:t>
       </w:r>
-      <w:bookmarkEnd w:id="29"/>
+      <w:bookmarkEnd w:id="38"/>
     </w:p>
     <w:p>
       <w:pPr>
@@ -20119,14 +20938,14 @@
           <w:lang w:val="en-US"/>
         </w:rPr>
       </w:pPr>
-      <w:bookmarkStart w:id="30" w:name="_Toc221345884"/>
+      <w:bookmarkStart w:id="39" w:name="_Toc221411542"/>
       <w:r>
         <w:rPr>
           <w:lang w:val="en-US"/>
         </w:rPr>
         <w:t>Minimize Public Exposure: Deploy VPC Endpoints</w:t>
       </w:r>
-      <w:bookmarkEnd w:id="30"/>
+      <w:bookmarkEnd w:id="39"/>
     </w:p>
     <w:p>
       <w:pPr>
@@ -20274,14 +21093,14 @@
         </w:rPr>
         <w:t xml:space="preserve"> </w:t>
       </w:r>
-      <w:bookmarkStart w:id="31" w:name="_Toc221345885"/>
+      <w:bookmarkStart w:id="40" w:name="_Toc221411543"/>
       <w:r>
         <w:rPr>
           <w:lang w:val="en-US"/>
         </w:rPr>
         <w:t>Granular Micro-segmentation: Identity-Based SGs</w:t>
       </w:r>
-      <w:bookmarkEnd w:id="31"/>
+      <w:bookmarkEnd w:id="40"/>
     </w:p>
     <w:p>
       <w:pPr>
@@ -20397,14 +21216,14 @@
           <w:lang w:val="en-US"/>
         </w:rPr>
       </w:pPr>
-      <w:bookmarkStart w:id="32" w:name="_Toc221345886"/>
+      <w:bookmarkStart w:id="41" w:name="_Toc221411544"/>
       <w:r>
         <w:rPr>
           <w:lang w:val="en-US"/>
         </w:rPr>
         <w:t>Shift to Automated Governance (AIOps)</w:t>
       </w:r>
-      <w:bookmarkEnd w:id="32"/>
+      <w:bookmarkEnd w:id="41"/>
     </w:p>
     <w:p>
       <w:pPr>
@@ -20601,14 +21420,14 @@
           <w:lang w:val="en-US"/>
         </w:rPr>
       </w:pPr>
-      <w:bookmarkStart w:id="33" w:name="_Toc221345887"/>
+      <w:bookmarkStart w:id="42" w:name="_Toc221411545"/>
       <w:r>
         <w:rPr>
           <w:lang w:val="en-US"/>
         </w:rPr>
         <w:t>Database Tier Hardening: RDS Proxy &amp; IAM Auth</w:t>
       </w:r>
-      <w:bookmarkEnd w:id="33"/>
+      <w:bookmarkEnd w:id="42"/>
     </w:p>
     <w:p>
       <w:pPr>
@@ -21638,11 +22457,11 @@
       <w:pPr>
         <w:pStyle w:val="Heading1"/>
       </w:pPr>
-      <w:bookmarkStart w:id="34" w:name="_Toc221345888"/>
+      <w:bookmarkStart w:id="43" w:name="_Toc221411546"/>
       <w:r>
         <w:t>Executive Summary</w:t>
       </w:r>
-      <w:bookmarkEnd w:id="34"/>
+      <w:bookmarkEnd w:id="43"/>
     </w:p>
     <w:p>
       <w:pPr>
@@ -21651,7 +22470,7 @@
           <w:lang w:val="en-US"/>
         </w:rPr>
       </w:pPr>
-      <w:bookmarkStart w:id="35" w:name="_Toc221345889"/>
+      <w:bookmarkStart w:id="44" w:name="_Toc221411547"/>
       <w:r>
         <w:rPr>
           <w:lang w:val="en-US"/>
@@ -21664,7 +22483,7 @@
         </w:rPr>
         <w:t>verview and Context</w:t>
       </w:r>
-      <w:bookmarkEnd w:id="35"/>
+      <w:bookmarkEnd w:id="44"/>
       <w:r>
         <w:rPr>
           <w:lang w:val="en-US"/>
@@ -21714,14 +22533,14 @@
           <w:lang w:val="en-US"/>
         </w:rPr>
       </w:pPr>
-      <w:bookmarkStart w:id="36" w:name="_Toc221345890"/>
+      <w:bookmarkStart w:id="45" w:name="_Toc221411548"/>
       <w:r>
         <w:rPr>
           <w:lang w:val="en-US"/>
         </w:rPr>
         <w:t>Current Architecture Assessment</w:t>
       </w:r>
-      <w:bookmarkEnd w:id="36"/>
+      <w:bookmarkEnd w:id="45"/>
       <w:r>
         <w:rPr>
           <w:lang w:val="en-US"/>
@@ -21907,14 +22726,14 @@
           <w:lang w:val="en-US"/>
         </w:rPr>
       </w:pPr>
-      <w:bookmarkStart w:id="37" w:name="_Toc221345891"/>
+      <w:bookmarkStart w:id="46" w:name="_Toc221411549"/>
       <w:r>
         <w:rPr>
           <w:lang w:val="en-US"/>
         </w:rPr>
         <w:t>Critical Vulnerabilities and Gaps</w:t>
       </w:r>
-      <w:bookmarkEnd w:id="37"/>
+      <w:bookmarkEnd w:id="46"/>
       <w:r>
         <w:rPr>
           <w:lang w:val="en-US"/>
@@ -22071,14 +22890,14 @@
           <w:lang w:val="en-US"/>
         </w:rPr>
       </w:pPr>
-      <w:bookmarkStart w:id="38" w:name="_Toc221345892"/>
+      <w:bookmarkStart w:id="47" w:name="_Toc221411550"/>
       <w:r>
         <w:rPr>
           <w:lang w:val="en-US"/>
         </w:rPr>
         <w:t>Strategic Recommendations</w:t>
       </w:r>
-      <w:bookmarkEnd w:id="38"/>
+      <w:bookmarkEnd w:id="47"/>
       <w:r>
         <w:rPr>
           <w:lang w:val="en-US"/>
@@ -22429,14 +23248,14 @@
           <w:lang w:val="en-US"/>
         </w:rPr>
       </w:pPr>
-      <w:bookmarkStart w:id="39" w:name="_Toc221345893"/>
+      <w:bookmarkStart w:id="48" w:name="_Toc221411551"/>
       <w:r>
         <w:rPr>
           <w:lang w:val="en-US"/>
         </w:rPr>
         <w:t>References:</w:t>
       </w:r>
-      <w:bookmarkEnd w:id="39"/>
+      <w:bookmarkEnd w:id="48"/>
     </w:p>
     <w:p>
       <w:pPr>

</xml_diff>